<commit_message>
Fixed exampel1 and example2; Fixed Produktion <lv> and expression for f().f().f()
</commit_message>
<xml_diff>
--- a/compiler/documentation/C0 Cheat Sheet.docx
+++ b/compiler/documentation/C0 Cheat Sheet.docx
@@ -1,6 +1,6 @@
 
 <file path=word/document.xml><?xml version="1.0" encoding="utf-8"?>
-<w:document xmlns:wpc="http://schemas.microsoft.com/office/word/2010/wordprocessingCanvas" xmlns:cx="http://schemas.microsoft.com/office/drawing/2014/chartex" xmlns:cx1="http://schemas.microsoft.com/office/drawing/2015/9/8/chartex" xmlns:cx2="http://schemas.microsoft.com/office/drawing/2015/10/21/chartex" xmlns:cx3="http://schemas.microsoft.com/office/drawing/2016/5/9/chartex" xmlns:cx4="http://schemas.microsoft.com/office/drawing/2016/5/10/chartex" xmlns:cx5="http://schemas.microsoft.com/office/drawing/2016/5/11/chartex" xmlns:cx6="http://schemas.microsoft.com/office/drawing/2016/5/12/chartex" xmlns:cx7="http://schemas.microsoft.com/office/drawing/2016/5/13/chartex" xmlns:cx8="http://schemas.microsoft.com/office/drawing/2016/5/14/chartex" xmlns:mc="http://schemas.openxmlformats.org/markup-compatibility/2006" xmlns:o="urn:schemas-microsoft-com:office:office" xmlns:r="http://schemas.openxmlformats.org/officeDocument/2006/relationships" xmlns:m="http://schemas.openxmlformats.org/officeDocument/2006/math" xmlns:v="urn:schemas-microsoft-com:vml" xmlns:wp14="http://schemas.microsoft.com/office/word/2010/wordprocessingDrawing" xmlns:wp="http://schemas.openxmlformats.org/drawingml/2006/wordprocessingDrawing" xmlns:w10="urn:schemas-microsoft-com:office:word" xmlns:w="http://schemas.openxmlformats.org/wordprocessingml/2006/main" xmlns:w14="http://schemas.microsoft.com/office/word/2010/wordml" xmlns:w15="http://schemas.microsoft.com/office/word/2012/wordml" xmlns:w16se="http://schemas.microsoft.com/office/word/2015/wordml/symex" xmlns:wpg="http://schemas.microsoft.com/office/word/2010/wordprocessingGroup" xmlns:wpi="http://schemas.microsoft.com/office/word/2010/wordprocessingInk" xmlns:wne="http://schemas.microsoft.com/office/word/2006/wordml" xmlns:wps="http://schemas.microsoft.com/office/word/2010/wordprocessingShape" mc:Ignorable="w14 w15 w16se wp14">
+<w:document xmlns:wpc="http://schemas.microsoft.com/office/word/2010/wordprocessingCanvas" xmlns:cx="http://schemas.microsoft.com/office/drawing/2014/chartex" xmlns:cx1="http://schemas.microsoft.com/office/drawing/2015/9/8/chartex" xmlns:cx2="http://schemas.microsoft.com/office/drawing/2015/10/21/chartex" xmlns:cx3="http://schemas.microsoft.com/office/drawing/2016/5/9/chartex" xmlns:cx4="http://schemas.microsoft.com/office/drawing/2016/5/10/chartex" xmlns:cx5="http://schemas.microsoft.com/office/drawing/2016/5/11/chartex" xmlns:cx6="http://schemas.microsoft.com/office/drawing/2016/5/12/chartex" xmlns:cx7="http://schemas.microsoft.com/office/drawing/2016/5/13/chartex" xmlns:cx8="http://schemas.microsoft.com/office/drawing/2016/5/14/chartex" xmlns:mc="http://schemas.openxmlformats.org/markup-compatibility/2006" xmlns:aink="http://schemas.microsoft.com/office/drawing/2016/ink" xmlns:o="urn:schemas-microsoft-com:office:office" xmlns:r="http://schemas.openxmlformats.org/officeDocument/2006/relationships" xmlns:m="http://schemas.openxmlformats.org/officeDocument/2006/math" xmlns:v="urn:schemas-microsoft-com:vml" xmlns:wp14="http://schemas.microsoft.com/office/word/2010/wordprocessingDrawing" xmlns:wp="http://schemas.openxmlformats.org/drawingml/2006/wordprocessingDrawing" xmlns:w10="urn:schemas-microsoft-com:office:word" xmlns:w="http://schemas.openxmlformats.org/wordprocessingml/2006/main" xmlns:w14="http://schemas.microsoft.com/office/word/2010/wordml" xmlns:w15="http://schemas.microsoft.com/office/word/2012/wordml" xmlns:w16se="http://schemas.microsoft.com/office/word/2015/wordml/symex" xmlns:wpg="http://schemas.microsoft.com/office/word/2010/wordprocessingGroup" xmlns:wpi="http://schemas.microsoft.com/office/word/2010/wordprocessingInk" xmlns:wne="http://schemas.microsoft.com/office/word/2006/wordml" xmlns:wps="http://schemas.microsoft.com/office/word/2010/wordprocessingShape" mc:Ignorable="w14 w15 w16se wp14">
   <w:body>
     <w:p>
       <w:pPr>
@@ -146,13 +146,7 @@
           </w:tcPr>
           <w:p>
             <w:r>
-              <w:t xml:space="preserve">Konstanter Strings von </w:t>
-            </w:r>
-            <w:r>
-              <w:t>Charakter</w:t>
-            </w:r>
-            <w:r>
-              <w:t>en</w:t>
+              <w:t>Konstanter Strings von Charakteren</w:t>
             </w:r>
           </w:p>
         </w:tc>
@@ -338,13 +332,7 @@
             </w:r>
             <w:proofErr w:type="spellEnd"/>
             <w:r>
-              <w:t xml:space="preserve"> </w:t>
-            </w:r>
-            <w:r>
-              <w:t>haben keinen explizierten Typ</w:t>
-            </w:r>
-            <w:r>
-              <w:t>.</w:t>
+              <w:t xml:space="preserve"> haben keinen explizierten Typ.</w:t>
             </w:r>
             <w:r>
               <w:br/>
@@ -600,6 +588,70 @@
           <w:lang w:val="en-US"/>
         </w:rPr>
       </w:pPr>
+    </w:p>
+    <w:p>
+      <w:pPr>
+        <w:pStyle w:val="berschrift3"/>
+        <w:rPr>
+          <w:lang w:val="en-US"/>
+        </w:rPr>
+      </w:pPr>
+      <w:proofErr w:type="spellStart"/>
+      <w:r>
+        <w:rPr>
+          <w:lang w:val="en-US"/>
+        </w:rPr>
+        <w:t>Globale</w:t>
+      </w:r>
+      <w:proofErr w:type="spellEnd"/>
+      <w:r>
+        <w:rPr>
+          <w:lang w:val="en-US"/>
+        </w:rPr>
+        <w:t xml:space="preserve"> </w:t>
+      </w:r>
+      <w:proofErr w:type="spellStart"/>
+      <w:r>
+        <w:rPr>
+          <w:lang w:val="en-US"/>
+        </w:rPr>
+        <w:t>Deklarationen</w:t>
+      </w:r>
+      <w:proofErr w:type="spellEnd"/>
+    </w:p>
+    <w:p>
+      <w:pPr>
+        <w:pStyle w:val="Listenabsatz"/>
+        <w:numPr>
+          <w:ilvl w:val="0"/>
+          <w:numId w:val="2"/>
+        </w:numPr>
+        <w:rPr>
+          <w:lang w:val="en-US"/>
+        </w:rPr>
+      </w:pPr>
+      <w:r>
+        <w:rPr>
+          <w:lang w:val="en-US"/>
+        </w:rPr>
+        <w:t xml:space="preserve">Nur </w:t>
+      </w:r>
+      <w:proofErr w:type="spellStart"/>
+      <w:r>
+        <w:rPr>
+          <w:lang w:val="en-US"/>
+        </w:rPr>
+        <w:t>Funktionen</w:t>
+      </w:r>
+      <w:proofErr w:type="spellEnd"/>
+      <w:r>
+        <w:rPr>
+          <w:lang w:val="en-US"/>
+        </w:rPr>
+        <w:t xml:space="preserve"> und Structs</w:t>
+      </w:r>
+      <w:bookmarkStart w:id="0" w:name="_GoBack"/>
+      <w:bookmarkEnd w:id="0"/>
     </w:p>
     <w:p>
       <w:pPr>
@@ -1024,9 +1076,7 @@
           </wp:inline>
         </w:drawing>
       </w:r>
-      <w:bookmarkStart w:id="0" w:name="_GoBack"/>
-    </w:p>
-    <w:bookmarkEnd w:id="0"/>
+    </w:p>
     <w:p>
       <w:pPr>
         <w:rPr>
@@ -1099,7 +1149,7 @@
 </file>
 
 <file path=word/numbering.xml><?xml version="1.0" encoding="utf-8"?>
-<w:numbering xmlns:wpc="http://schemas.microsoft.com/office/word/2010/wordprocessingCanvas" xmlns:cx="http://schemas.microsoft.com/office/drawing/2014/chartex" xmlns:cx1="http://schemas.microsoft.com/office/drawing/2015/9/8/chartex" xmlns:cx2="http://schemas.microsoft.com/office/drawing/2015/10/21/chartex" xmlns:cx3="http://schemas.microsoft.com/office/drawing/2016/5/9/chartex" xmlns:cx4="http://schemas.microsoft.com/office/drawing/2016/5/10/chartex" xmlns:cx5="http://schemas.microsoft.com/office/drawing/2016/5/11/chartex" xmlns:cx6="http://schemas.microsoft.com/office/drawing/2016/5/12/chartex" xmlns:cx7="http://schemas.microsoft.com/office/drawing/2016/5/13/chartex" xmlns:cx8="http://schemas.microsoft.com/office/drawing/2016/5/14/chartex" xmlns:mc="http://schemas.openxmlformats.org/markup-compatibility/2006" xmlns:o="urn:schemas-microsoft-com:office:office" xmlns:r="http://schemas.openxmlformats.org/officeDocument/2006/relationships" xmlns:m="http://schemas.openxmlformats.org/officeDocument/2006/math" xmlns:v="urn:schemas-microsoft-com:vml" xmlns:wp14="http://schemas.microsoft.com/office/word/2010/wordprocessingDrawing" xmlns:wp="http://schemas.openxmlformats.org/drawingml/2006/wordprocessingDrawing" xmlns:w10="urn:schemas-microsoft-com:office:word" xmlns:w="http://schemas.openxmlformats.org/wordprocessingml/2006/main" xmlns:w14="http://schemas.microsoft.com/office/word/2010/wordml" xmlns:w15="http://schemas.microsoft.com/office/word/2012/wordml" xmlns:w16se="http://schemas.microsoft.com/office/word/2015/wordml/symex" xmlns:wpg="http://schemas.microsoft.com/office/word/2010/wordprocessingGroup" xmlns:wpi="http://schemas.microsoft.com/office/word/2010/wordprocessingInk" xmlns:wne="http://schemas.microsoft.com/office/word/2006/wordml" xmlns:wps="http://schemas.microsoft.com/office/word/2010/wordprocessingShape" mc:Ignorable="w14 w15 w16se wp14">
+<w:numbering xmlns:wpc="http://schemas.microsoft.com/office/word/2010/wordprocessingCanvas" xmlns:cx="http://schemas.microsoft.com/office/drawing/2014/chartex" xmlns:cx1="http://schemas.microsoft.com/office/drawing/2015/9/8/chartex" xmlns:cx2="http://schemas.microsoft.com/office/drawing/2015/10/21/chartex" xmlns:cx3="http://schemas.microsoft.com/office/drawing/2016/5/9/chartex" xmlns:cx4="http://schemas.microsoft.com/office/drawing/2016/5/10/chartex" xmlns:cx5="http://schemas.microsoft.com/office/drawing/2016/5/11/chartex" xmlns:cx6="http://schemas.microsoft.com/office/drawing/2016/5/12/chartex" xmlns:cx7="http://schemas.microsoft.com/office/drawing/2016/5/13/chartex" xmlns:cx8="http://schemas.microsoft.com/office/drawing/2016/5/14/chartex" xmlns:mc="http://schemas.openxmlformats.org/markup-compatibility/2006" xmlns:aink="http://schemas.microsoft.com/office/drawing/2016/ink" xmlns:o="urn:schemas-microsoft-com:office:office" xmlns:r="http://schemas.openxmlformats.org/officeDocument/2006/relationships" xmlns:m="http://schemas.openxmlformats.org/officeDocument/2006/math" xmlns:v="urn:schemas-microsoft-com:vml" xmlns:wp14="http://schemas.microsoft.com/office/word/2010/wordprocessingDrawing" xmlns:wp="http://schemas.openxmlformats.org/drawingml/2006/wordprocessingDrawing" xmlns:w10="urn:schemas-microsoft-com:office:word" xmlns:w="http://schemas.openxmlformats.org/wordprocessingml/2006/main" xmlns:w14="http://schemas.microsoft.com/office/word/2010/wordml" xmlns:w15="http://schemas.microsoft.com/office/word/2012/wordml" xmlns:w16se="http://schemas.microsoft.com/office/word/2015/wordml/symex" xmlns:wpg="http://schemas.microsoft.com/office/word/2010/wordprocessingGroup" xmlns:wpi="http://schemas.microsoft.com/office/word/2010/wordprocessingInk" xmlns:wne="http://schemas.microsoft.com/office/word/2006/wordml" xmlns:wps="http://schemas.microsoft.com/office/word/2010/wordprocessingShape" mc:Ignorable="w14 w15 w16se wp14">
   <w:abstractNum w:abstractNumId="0" w15:restartNumberingAfterBreak="0">
     <w:nsid w:val="047531E0"/>
     <w:multiLevelType w:val="hybridMultilevel"/>

</xml_diff>

<commit_message>
Changed own test file back to own.c0
</commit_message>
<xml_diff>
--- a/compiler/documentation/C0 Cheat Sheet.docx
+++ b/compiler/documentation/C0 Cheat Sheet.docx
@@ -650,6 +650,44 @@
         </w:rPr>
         <w:t xml:space="preserve"> und Structs</w:t>
       </w:r>
+    </w:p>
+    <w:p>
+      <w:pPr>
+        <w:rPr>
+          <w:lang w:val="en-US"/>
+        </w:rPr>
+      </w:pPr>
+    </w:p>
+    <w:p>
+      <w:pPr>
+        <w:pStyle w:val="berschrift3"/>
+      </w:pPr>
+      <w:r>
+        <w:t xml:space="preserve">Was </w:t>
+      </w:r>
+      <w:r>
+        <w:t>nicht geht</w:t>
+      </w:r>
+    </w:p>
+    <w:p>
+      <w:pPr>
+        <w:pStyle w:val="Listenabsatz"/>
+        <w:numPr>
+          <w:ilvl w:val="0"/>
+          <w:numId w:val="2"/>
+        </w:numPr>
+      </w:pPr>
+      <w:proofErr w:type="spellStart"/>
+      <w:r>
+        <w:t>Structs</w:t>
+      </w:r>
+      <w:proofErr w:type="spellEnd"/>
+      <w:r>
+        <w:t xml:space="preserve"> mit Array</w:t>
+      </w:r>
+      <w:r>
+        <w:t xml:space="preserve"> Feld</w:t>
+      </w:r>
       <w:bookmarkStart w:id="0" w:name="_GoBack"/>
       <w:bookmarkEnd w:id="0"/>
     </w:p>
@@ -660,27 +698,17 @@
           <w:color w:val="1F3763" w:themeColor="accent1" w:themeShade="7F"/>
           <w:sz w:val="24"/>
           <w:szCs w:val="24"/>
-          <w:lang w:val="en-US"/>
-        </w:rPr>
-      </w:pPr>
-      <w:r>
-        <w:rPr>
-          <w:lang w:val="en-US"/>
-        </w:rPr>
+        </w:rPr>
+      </w:pPr>
+      <w:r>
         <w:br w:type="page"/>
       </w:r>
     </w:p>
     <w:p>
       <w:pPr>
         <w:pStyle w:val="berschrift5"/>
-        <w:rPr>
-          <w:lang w:val="en-US"/>
-        </w:rPr>
-      </w:pPr>
-      <w:r>
-        <w:rPr>
-          <w:lang w:val="en-US"/>
-        </w:rPr>
+      </w:pPr>
+      <w:r>
         <w:lastRenderedPageBreak/>
         <w:t>Token Klassen</w:t>
       </w:r>

</xml_diff>

<commit_message>
C0 Cheat Sheet <simple> added
</commit_message>
<xml_diff>
--- a/compiler/documentation/C0 Cheat Sheet.docx
+++ b/compiler/documentation/C0 Cheat Sheet.docx
@@ -1,6 +1,6 @@
 
 <file path=word/document.xml><?xml version="1.0" encoding="utf-8"?>
-<w:document xmlns:wpc="http://schemas.microsoft.com/office/word/2010/wordprocessingCanvas" xmlns:cx="http://schemas.microsoft.com/office/drawing/2014/chartex" xmlns:cx1="http://schemas.microsoft.com/office/drawing/2015/9/8/chartex" xmlns:cx2="http://schemas.microsoft.com/office/drawing/2015/10/21/chartex" xmlns:cx3="http://schemas.microsoft.com/office/drawing/2016/5/9/chartex" xmlns:cx4="http://schemas.microsoft.com/office/drawing/2016/5/10/chartex" xmlns:cx5="http://schemas.microsoft.com/office/drawing/2016/5/11/chartex" xmlns:cx6="http://schemas.microsoft.com/office/drawing/2016/5/12/chartex" xmlns:cx7="http://schemas.microsoft.com/office/drawing/2016/5/13/chartex" xmlns:cx8="http://schemas.microsoft.com/office/drawing/2016/5/14/chartex" xmlns:mc="http://schemas.openxmlformats.org/markup-compatibility/2006" xmlns:aink="http://schemas.microsoft.com/office/drawing/2016/ink" xmlns:o="urn:schemas-microsoft-com:office:office" xmlns:r="http://schemas.openxmlformats.org/officeDocument/2006/relationships" xmlns:m="http://schemas.openxmlformats.org/officeDocument/2006/math" xmlns:v="urn:schemas-microsoft-com:vml" xmlns:wp14="http://schemas.microsoft.com/office/word/2010/wordprocessingDrawing" xmlns:wp="http://schemas.openxmlformats.org/drawingml/2006/wordprocessingDrawing" xmlns:w10="urn:schemas-microsoft-com:office:word" xmlns:w="http://schemas.openxmlformats.org/wordprocessingml/2006/main" xmlns:w14="http://schemas.microsoft.com/office/word/2010/wordml" xmlns:w15="http://schemas.microsoft.com/office/word/2012/wordml" xmlns:w16se="http://schemas.microsoft.com/office/word/2015/wordml/symex" xmlns:wpg="http://schemas.microsoft.com/office/word/2010/wordprocessingGroup" xmlns:wpi="http://schemas.microsoft.com/office/word/2010/wordprocessingInk" xmlns:wne="http://schemas.microsoft.com/office/word/2006/wordml" xmlns:wps="http://schemas.microsoft.com/office/word/2010/wordprocessingShape" mc:Ignorable="w14 w15 w16se wp14">
+<w:document xmlns:wpc="http://schemas.microsoft.com/office/word/2010/wordprocessingCanvas" xmlns:mc="http://schemas.openxmlformats.org/markup-compatibility/2006" xmlns:o="urn:schemas-microsoft-com:office:office" xmlns:r="http://schemas.openxmlformats.org/officeDocument/2006/relationships" xmlns:m="http://schemas.openxmlformats.org/officeDocument/2006/math" xmlns:v="urn:schemas-microsoft-com:vml" xmlns:wp14="http://schemas.microsoft.com/office/word/2010/wordprocessingDrawing" xmlns:wp="http://schemas.openxmlformats.org/drawingml/2006/wordprocessingDrawing" xmlns:w10="urn:schemas-microsoft-com:office:word" xmlns:w="http://schemas.openxmlformats.org/wordprocessingml/2006/main" xmlns:w14="http://schemas.microsoft.com/office/word/2010/wordml" xmlns:wpg="http://schemas.microsoft.com/office/word/2010/wordprocessingGroup" xmlns:wpi="http://schemas.microsoft.com/office/word/2010/wordprocessingInk" xmlns:wne="http://schemas.microsoft.com/office/word/2006/wordml" xmlns:wps="http://schemas.microsoft.com/office/word/2010/wordprocessingShape" mc:Ignorable="w14 wp14">
   <w:body>
     <w:p>
       <w:pPr>
@@ -280,7 +280,7 @@
                           <pic:cNvPicPr/>
                         </pic:nvPicPr>
                         <pic:blipFill>
-                          <a:blip r:embed="rId5"/>
+                          <a:blip r:embed="rId6"/>
                           <a:stretch>
                             <a:fillRect/>
                           </a:stretch>
@@ -404,104 +404,6 @@
             <wp:extent cx="1323975" cy="228600"/>
             <wp:effectExtent l="0" t="0" r="9525" b="0"/>
             <wp:docPr id="4" name="Grafik 4"/>
-            <wp:cNvGraphicFramePr>
-              <a:graphicFrameLocks xmlns:a="http://schemas.openxmlformats.org/drawingml/2006/main" noChangeAspect="1"/>
-            </wp:cNvGraphicFramePr>
-            <a:graphic xmlns:a="http://schemas.openxmlformats.org/drawingml/2006/main">
-              <a:graphicData uri="http://schemas.openxmlformats.org/drawingml/2006/picture">
-                <pic:pic xmlns:pic="http://schemas.openxmlformats.org/drawingml/2006/picture">
-                  <pic:nvPicPr>
-                    <pic:cNvPr id="1" name=""/>
-                    <pic:cNvPicPr/>
-                  </pic:nvPicPr>
-                  <pic:blipFill>
-                    <a:blip r:embed="rId6"/>
-                    <a:stretch>
-                      <a:fillRect/>
-                    </a:stretch>
-                  </pic:blipFill>
-                  <pic:spPr>
-                    <a:xfrm>
-                      <a:off x="0" y="0"/>
-                      <a:ext cx="1323975" cy="228600"/>
-                    </a:xfrm>
-                    <a:prstGeom prst="rect">
-                      <a:avLst/>
-                    </a:prstGeom>
-                  </pic:spPr>
-                </pic:pic>
-              </a:graphicData>
-            </a:graphic>
-          </wp:inline>
-        </w:drawing>
-      </w:r>
-    </w:p>
-    <w:p>
-      <w:pPr>
-        <w:pStyle w:val="Listenabsatz"/>
-        <w:numPr>
-          <w:ilvl w:val="0"/>
-          <w:numId w:val="2"/>
-        </w:numPr>
-        <w:rPr>
-          <w:lang w:val="en-US"/>
-        </w:rPr>
-      </w:pPr>
-      <w:r>
-        <w:rPr>
-          <w:lang w:val="en-US"/>
-        </w:rPr>
-        <w:t>e:= condition</w:t>
-      </w:r>
-    </w:p>
-    <w:p>
-      <w:pPr>
-        <w:pStyle w:val="Listenabsatz"/>
-        <w:numPr>
-          <w:ilvl w:val="0"/>
-          <w:numId w:val="2"/>
-        </w:numPr>
-        <w:rPr>
-          <w:lang w:val="en-US"/>
-        </w:rPr>
-      </w:pPr>
-      <w:r>
-        <w:rPr>
-          <w:lang w:val="en-US"/>
-        </w:rPr>
-        <w:t>s1, s3 := statement</w:t>
-      </w:r>
-    </w:p>
-    <w:p>
-      <w:pPr>
-        <w:pStyle w:val="berschrift4"/>
-        <w:rPr>
-          <w:lang w:val="en-US"/>
-        </w:rPr>
-      </w:pPr>
-      <w:r>
-        <w:rPr>
-          <w:rStyle w:val="IntensiveHervorhebung"/>
-        </w:rPr>
-        <w:t>Loops</w:t>
-      </w:r>
-    </w:p>
-    <w:p>
-      <w:pPr>
-        <w:rPr>
-          <w:lang w:val="en-US"/>
-        </w:rPr>
-      </w:pPr>
-      <w:r>
-        <w:rPr>
-          <w:noProof/>
-          <w:lang w:eastAsia="de-DE"/>
-        </w:rPr>
-        <w:drawing>
-          <wp:inline distT="0" distB="0" distL="0" distR="0" wp14:anchorId="08760B86" wp14:editId="7C1344C5">
-            <wp:extent cx="1000125" cy="266700"/>
-            <wp:effectExtent l="0" t="0" r="9525" b="0"/>
-            <wp:docPr id="3" name="Grafik 3"/>
             <wp:cNvGraphicFramePr>
               <a:graphicFrameLocks xmlns:a="http://schemas.openxmlformats.org/drawingml/2006/main" noChangeAspect="1"/>
             </wp:cNvGraphicFramePr>
@@ -521,7 +423,7 @@
                   <pic:spPr>
                     <a:xfrm>
                       <a:off x="0" y="0"/>
-                      <a:ext cx="1000125" cy="266700"/>
+                      <a:ext cx="1323975" cy="228600"/>
                     </a:xfrm>
                     <a:prstGeom prst="rect">
                       <a:avLst/>
@@ -536,6 +438,56 @@
     </w:p>
     <w:p>
       <w:pPr>
+        <w:pStyle w:val="Listenabsatz"/>
+        <w:numPr>
+          <w:ilvl w:val="0"/>
+          <w:numId w:val="2"/>
+        </w:numPr>
+        <w:rPr>
+          <w:lang w:val="en-US"/>
+        </w:rPr>
+      </w:pPr>
+      <w:r>
+        <w:rPr>
+          <w:lang w:val="en-US"/>
+        </w:rPr>
+        <w:t>e:= condition</w:t>
+      </w:r>
+    </w:p>
+    <w:p>
+      <w:pPr>
+        <w:pStyle w:val="Listenabsatz"/>
+        <w:numPr>
+          <w:ilvl w:val="0"/>
+          <w:numId w:val="2"/>
+        </w:numPr>
+        <w:rPr>
+          <w:lang w:val="en-US"/>
+        </w:rPr>
+      </w:pPr>
+      <w:r>
+        <w:rPr>
+          <w:lang w:val="en-US"/>
+        </w:rPr>
+        <w:t>s1, s3 := statement</w:t>
+      </w:r>
+    </w:p>
+    <w:p>
+      <w:pPr>
+        <w:pStyle w:val="berschrift4"/>
+        <w:rPr>
+          <w:lang w:val="en-US"/>
+        </w:rPr>
+      </w:pPr>
+      <w:r>
+        <w:rPr>
+          <w:rStyle w:val="IntensiveHervorhebung"/>
+        </w:rPr>
+        <w:t>Loops</w:t>
+      </w:r>
+    </w:p>
+    <w:p>
+      <w:pPr>
         <w:rPr>
           <w:lang w:val="en-US"/>
         </w:rPr>
@@ -546,10 +498,10 @@
           <w:lang w:eastAsia="de-DE"/>
         </w:rPr>
         <w:drawing>
-          <wp:inline distT="0" distB="0" distL="0" distR="0" wp14:anchorId="3BEC2FF8" wp14:editId="4FB5BE00">
-            <wp:extent cx="1562100" cy="238125"/>
-            <wp:effectExtent l="0" t="0" r="0" b="9525"/>
-            <wp:docPr id="2" name="Grafik 2"/>
+          <wp:inline distT="0" distB="0" distL="0" distR="0" wp14:anchorId="08760B86" wp14:editId="7C1344C5">
+            <wp:extent cx="1000125" cy="266700"/>
+            <wp:effectExtent l="0" t="0" r="9525" b="0"/>
+            <wp:docPr id="3" name="Grafik 3"/>
             <wp:cNvGraphicFramePr>
               <a:graphicFrameLocks xmlns:a="http://schemas.openxmlformats.org/drawingml/2006/main" noChangeAspect="1"/>
             </wp:cNvGraphicFramePr>
@@ -569,7 +521,7 @@
                   <pic:spPr>
                     <a:xfrm>
                       <a:off x="0" y="0"/>
-                      <a:ext cx="1562100" cy="238125"/>
+                      <a:ext cx="1000125" cy="266700"/>
                     </a:xfrm>
                     <a:prstGeom prst="rect">
                       <a:avLst/>
@@ -588,151 +540,16 @@
           <w:lang w:val="en-US"/>
         </w:rPr>
       </w:pPr>
-    </w:p>
-    <w:p>
-      <w:pPr>
-        <w:pStyle w:val="berschrift3"/>
-        <w:rPr>
-          <w:lang w:val="en-US"/>
-        </w:rPr>
-      </w:pPr>
-      <w:proofErr w:type="spellStart"/>
-      <w:r>
-        <w:rPr>
-          <w:lang w:val="en-US"/>
-        </w:rPr>
-        <w:t>Globale</w:t>
-      </w:r>
-      <w:proofErr w:type="spellEnd"/>
-      <w:r>
-        <w:rPr>
-          <w:lang w:val="en-US"/>
-        </w:rPr>
-        <w:t xml:space="preserve"> </w:t>
-      </w:r>
-      <w:proofErr w:type="spellStart"/>
-      <w:r>
-        <w:rPr>
-          <w:lang w:val="en-US"/>
-        </w:rPr>
-        <w:t>Deklarationen</w:t>
-      </w:r>
-      <w:proofErr w:type="spellEnd"/>
-    </w:p>
-    <w:p>
-      <w:pPr>
-        <w:pStyle w:val="Listenabsatz"/>
-        <w:numPr>
-          <w:ilvl w:val="0"/>
-          <w:numId w:val="2"/>
-        </w:numPr>
-        <w:rPr>
-          <w:lang w:val="en-US"/>
-        </w:rPr>
-      </w:pPr>
-      <w:r>
-        <w:rPr>
-          <w:lang w:val="en-US"/>
-        </w:rPr>
-        <w:t xml:space="preserve">Nur </w:t>
-      </w:r>
-      <w:proofErr w:type="spellStart"/>
-      <w:r>
-        <w:rPr>
-          <w:lang w:val="en-US"/>
-        </w:rPr>
-        <w:t>Funktionen</w:t>
-      </w:r>
-      <w:proofErr w:type="spellEnd"/>
-      <w:r>
-        <w:rPr>
-          <w:lang w:val="en-US"/>
-        </w:rPr>
-        <w:t xml:space="preserve"> und Structs</w:t>
-      </w:r>
-    </w:p>
-    <w:p>
-      <w:pPr>
-        <w:rPr>
-          <w:lang w:val="en-US"/>
-        </w:rPr>
-      </w:pPr>
-    </w:p>
-    <w:p>
-      <w:pPr>
-        <w:pStyle w:val="berschrift3"/>
-      </w:pPr>
-      <w:r>
-        <w:t xml:space="preserve">Was </w:t>
-      </w:r>
-      <w:r>
-        <w:t>nicht geht</w:t>
-      </w:r>
-    </w:p>
-    <w:p>
-      <w:pPr>
-        <w:pStyle w:val="Listenabsatz"/>
-        <w:numPr>
-          <w:ilvl w:val="0"/>
-          <w:numId w:val="2"/>
-        </w:numPr>
-      </w:pPr>
-      <w:proofErr w:type="spellStart"/>
-      <w:r>
-        <w:t>Structs</w:t>
-      </w:r>
-      <w:proofErr w:type="spellEnd"/>
-      <w:r>
-        <w:t xml:space="preserve"> mit Array</w:t>
-      </w:r>
-      <w:r>
-        <w:t xml:space="preserve"> Feld</w:t>
-      </w:r>
-      <w:bookmarkStart w:id="0" w:name="_GoBack"/>
-      <w:bookmarkEnd w:id="0"/>
-    </w:p>
-    <w:p>
-      <w:pPr>
-        <w:rPr>
-          <w:rFonts w:asciiTheme="majorHAnsi" w:eastAsiaTheme="majorEastAsia" w:hAnsiTheme="majorHAnsi" w:cstheme="majorBidi"/>
-          <w:color w:val="1F3763" w:themeColor="accent1" w:themeShade="7F"/>
-          <w:sz w:val="24"/>
-          <w:szCs w:val="24"/>
-        </w:rPr>
-      </w:pPr>
-      <w:r>
-        <w:br w:type="page"/>
-      </w:r>
-    </w:p>
-    <w:p>
-      <w:pPr>
-        <w:pStyle w:val="berschrift5"/>
-      </w:pPr>
-      <w:r>
-        <w:lastRenderedPageBreak/>
-        <w:t>Token Klassen</w:t>
-      </w:r>
-    </w:p>
-    <w:p>
-      <w:pPr>
-        <w:rPr>
-          <w:rFonts w:asciiTheme="majorHAnsi" w:eastAsiaTheme="majorEastAsia" w:hAnsiTheme="majorHAnsi" w:cstheme="majorBidi"/>
-          <w:color w:val="1F3763" w:themeColor="accent1" w:themeShade="7F"/>
-          <w:sz w:val="24"/>
-          <w:szCs w:val="24"/>
-          <w:lang w:val="en-US"/>
-        </w:rPr>
-      </w:pPr>
       <w:r>
         <w:rPr>
           <w:noProof/>
           <w:lang w:eastAsia="de-DE"/>
         </w:rPr>
         <w:drawing>
-          <wp:inline distT="0" distB="0" distL="0" distR="0" wp14:anchorId="4A71AE15" wp14:editId="00A003DE">
-            <wp:extent cx="2705100" cy="781050"/>
-            <wp:effectExtent l="0" t="0" r="0" b="0"/>
-            <wp:docPr id="12" name="Grafik 12"/>
+          <wp:inline distT="0" distB="0" distL="0" distR="0" wp14:anchorId="3BEC2FF8" wp14:editId="4FB5BE00">
+            <wp:extent cx="1562100" cy="238125"/>
+            <wp:effectExtent l="0" t="0" r="0" b="9525"/>
+            <wp:docPr id="2" name="Grafik 2"/>
             <wp:cNvGraphicFramePr>
               <a:graphicFrameLocks xmlns:a="http://schemas.openxmlformats.org/drawingml/2006/main" noChangeAspect="1"/>
             </wp:cNvGraphicFramePr>
@@ -752,7 +569,7 @@
                   <pic:spPr>
                     <a:xfrm>
                       <a:off x="0" y="0"/>
-                      <a:ext cx="2705100" cy="781050"/>
+                      <a:ext cx="1562100" cy="238125"/>
                     </a:xfrm>
                     <a:prstGeom prst="rect">
                       <a:avLst/>
@@ -768,10 +585,155 @@
     <w:p>
       <w:pPr>
         <w:rPr>
+          <w:lang w:val="en-US"/>
+        </w:rPr>
+      </w:pPr>
+    </w:p>
+    <w:p>
+      <w:pPr>
+        <w:pStyle w:val="berschrift3"/>
+        <w:rPr>
+          <w:lang w:val="en-US"/>
+        </w:rPr>
+      </w:pPr>
+      <w:proofErr w:type="spellStart"/>
+      <w:r>
+        <w:rPr>
+          <w:lang w:val="en-US"/>
+        </w:rPr>
+        <w:t>Globale</w:t>
+      </w:r>
+      <w:proofErr w:type="spellEnd"/>
+      <w:r>
+        <w:rPr>
+          <w:lang w:val="en-US"/>
+        </w:rPr>
+        <w:t xml:space="preserve"> </w:t>
+      </w:r>
+      <w:proofErr w:type="spellStart"/>
+      <w:r>
+        <w:rPr>
+          <w:lang w:val="en-US"/>
+        </w:rPr>
+        <w:t>Deklarationen</w:t>
+      </w:r>
+      <w:proofErr w:type="spellEnd"/>
+    </w:p>
+    <w:p>
+      <w:pPr>
+        <w:pStyle w:val="Listenabsatz"/>
+        <w:numPr>
+          <w:ilvl w:val="0"/>
+          <w:numId w:val="2"/>
+        </w:numPr>
+        <w:rPr>
+          <w:lang w:val="en-US"/>
+        </w:rPr>
+      </w:pPr>
+      <w:proofErr w:type="spellStart"/>
+      <w:r>
+        <w:rPr>
+          <w:lang w:val="en-US"/>
+        </w:rPr>
+        <w:t>Nur</w:t>
+      </w:r>
+      <w:proofErr w:type="spellEnd"/>
+      <w:r>
+        <w:rPr>
+          <w:lang w:val="en-US"/>
+        </w:rPr>
+        <w:t xml:space="preserve"> </w:t>
+      </w:r>
+      <w:proofErr w:type="spellStart"/>
+      <w:r>
+        <w:rPr>
+          <w:lang w:val="en-US"/>
+        </w:rPr>
+        <w:t>Funktionen</w:t>
+      </w:r>
+      <w:proofErr w:type="spellEnd"/>
+      <w:r>
+        <w:rPr>
+          <w:lang w:val="en-US"/>
+        </w:rPr>
+        <w:t xml:space="preserve"> und </w:t>
+      </w:r>
+      <w:proofErr w:type="spellStart"/>
+      <w:r>
+        <w:rPr>
+          <w:lang w:val="en-US"/>
+        </w:rPr>
+        <w:t>Structs</w:t>
+      </w:r>
+      <w:proofErr w:type="spellEnd"/>
+    </w:p>
+    <w:p>
+      <w:pPr>
+        <w:rPr>
+          <w:lang w:val="en-US"/>
+        </w:rPr>
+      </w:pPr>
+    </w:p>
+    <w:p>
+      <w:pPr>
+        <w:pStyle w:val="berschrift3"/>
+      </w:pPr>
+      <w:r>
+        <w:t xml:space="preserve">Was </w:t>
+      </w:r>
+      <w:r>
+        <w:t>nicht geht</w:t>
+      </w:r>
+    </w:p>
+    <w:p>
+      <w:pPr>
+        <w:pStyle w:val="Listenabsatz"/>
+        <w:numPr>
+          <w:ilvl w:val="0"/>
+          <w:numId w:val="2"/>
+        </w:numPr>
+      </w:pPr>
+      <w:proofErr w:type="spellStart"/>
+      <w:r>
+        <w:t>Structs</w:t>
+      </w:r>
+      <w:proofErr w:type="spellEnd"/>
+      <w:r>
+        <w:t xml:space="preserve"> mit Array</w:t>
+      </w:r>
+      <w:r>
+        <w:t xml:space="preserve"> Feld</w:t>
+      </w:r>
+    </w:p>
+    <w:p>
+      <w:pPr>
+        <w:rPr>
           <w:rFonts w:asciiTheme="majorHAnsi" w:eastAsiaTheme="majorEastAsia" w:hAnsiTheme="majorHAnsi" w:cstheme="majorBidi"/>
           <w:color w:val="1F3763" w:themeColor="accent1" w:themeShade="7F"/>
           <w:sz w:val="24"/>
           <w:szCs w:val="24"/>
+        </w:rPr>
+      </w:pPr>
+      <w:r>
+        <w:br w:type="page"/>
+      </w:r>
+    </w:p>
+    <w:p>
+      <w:pPr>
+        <w:pStyle w:val="berschrift5"/>
+      </w:pPr>
+      <w:r>
+        <w:lastRenderedPageBreak/>
+        <w:t>Token Klassen</w:t>
+      </w:r>
+    </w:p>
+    <w:p>
+      <w:pPr>
+        <w:rPr>
+          <w:rFonts w:asciiTheme="majorHAnsi" w:eastAsiaTheme="majorEastAsia" w:hAnsiTheme="majorHAnsi" w:cstheme="majorBidi"/>
+          <w:color w:val="1F3763" w:themeColor="accent1" w:themeShade="7F"/>
+          <w:sz w:val="24"/>
+          <w:szCs w:val="24"/>
           <w:lang w:val="en-US"/>
         </w:rPr>
       </w:pPr>
@@ -781,10 +743,10 @@
           <w:lang w:eastAsia="de-DE"/>
         </w:rPr>
         <w:drawing>
-          <wp:inline distT="0" distB="0" distL="0" distR="0" wp14:anchorId="15D52BE0" wp14:editId="58727EA2">
-            <wp:extent cx="3933825" cy="1352550"/>
-            <wp:effectExtent l="0" t="0" r="9525" b="0"/>
-            <wp:docPr id="13" name="Grafik 13"/>
+          <wp:inline distT="0" distB="0" distL="0" distR="0" wp14:anchorId="4A71AE15" wp14:editId="00A003DE">
+            <wp:extent cx="2705100" cy="781050"/>
+            <wp:effectExtent l="0" t="0" r="0" b="0"/>
+            <wp:docPr id="12" name="Grafik 12"/>
             <wp:cNvGraphicFramePr>
               <a:graphicFrameLocks xmlns:a="http://schemas.openxmlformats.org/drawingml/2006/main" noChangeAspect="1"/>
             </wp:cNvGraphicFramePr>
@@ -804,7 +766,7 @@
                   <pic:spPr>
                     <a:xfrm>
                       <a:off x="0" y="0"/>
-                      <a:ext cx="3933825" cy="1352550"/>
+                      <a:ext cx="2705100" cy="781050"/>
                     </a:xfrm>
                     <a:prstGeom prst="rect">
                       <a:avLst/>
@@ -819,28 +781,11 @@
     </w:p>
     <w:p>
       <w:pPr>
-        <w:pStyle w:val="berschrift3"/>
-        <w:rPr>
-          <w:lang w:val="en-US"/>
-        </w:rPr>
-      </w:pPr>
-      <w:r>
-        <w:rPr>
-          <w:lang w:val="en-US"/>
-        </w:rPr>
-        <w:t>Production</w:t>
-      </w:r>
-    </w:p>
-    <w:p>
-      <w:pPr>
-        <w:rPr>
-          <w:lang w:val="en-US"/>
-        </w:rPr>
-      </w:pPr>
-    </w:p>
-    <w:p>
-      <w:pPr>
-        <w:rPr>
+        <w:rPr>
+          <w:rFonts w:asciiTheme="majorHAnsi" w:eastAsiaTheme="majorEastAsia" w:hAnsiTheme="majorHAnsi" w:cstheme="majorBidi"/>
+          <w:color w:val="1F3763" w:themeColor="accent1" w:themeShade="7F"/>
+          <w:sz w:val="24"/>
+          <w:szCs w:val="24"/>
           <w:lang w:val="en-US"/>
         </w:rPr>
       </w:pPr>
@@ -850,10 +795,10 @@
           <w:lang w:eastAsia="de-DE"/>
         </w:rPr>
         <w:drawing>
-          <wp:inline distT="0" distB="0" distL="0" distR="0" wp14:anchorId="1C6FD443" wp14:editId="3A21AC24">
-            <wp:extent cx="3905250" cy="695325"/>
-            <wp:effectExtent l="0" t="0" r="0" b="9525"/>
-            <wp:docPr id="5" name="Grafik 5"/>
+          <wp:inline distT="0" distB="0" distL="0" distR="0" wp14:anchorId="15D52BE0" wp14:editId="58727EA2">
+            <wp:extent cx="3933825" cy="1352550"/>
+            <wp:effectExtent l="0" t="0" r="9525" b="0"/>
+            <wp:docPr id="13" name="Grafik 13"/>
             <wp:cNvGraphicFramePr>
               <a:graphicFrameLocks xmlns:a="http://schemas.openxmlformats.org/drawingml/2006/main" noChangeAspect="1"/>
             </wp:cNvGraphicFramePr>
@@ -873,7 +818,7 @@
                   <pic:spPr>
                     <a:xfrm>
                       <a:off x="0" y="0"/>
-                      <a:ext cx="3905250" cy="695325"/>
+                      <a:ext cx="3933825" cy="1352550"/>
                     </a:xfrm>
                     <a:prstGeom prst="rect">
                       <a:avLst/>
@@ -888,6 +833,27 @@
     </w:p>
     <w:p>
       <w:pPr>
+        <w:pStyle w:val="berschrift3"/>
+        <w:rPr>
+          <w:lang w:val="en-US"/>
+        </w:rPr>
+      </w:pPr>
+      <w:r>
+        <w:rPr>
+          <w:lang w:val="en-US"/>
+        </w:rPr>
+        <w:t>Production</w:t>
+      </w:r>
+    </w:p>
+    <w:p>
+      <w:pPr>
+        <w:rPr>
+          <w:lang w:val="en-US"/>
+        </w:rPr>
+      </w:pPr>
+    </w:p>
+    <w:p>
+      <w:pPr>
         <w:rPr>
           <w:lang w:val="en-US"/>
         </w:rPr>
@@ -898,10 +864,10 @@
           <w:lang w:eastAsia="de-DE"/>
         </w:rPr>
         <w:drawing>
-          <wp:inline distT="0" distB="0" distL="0" distR="0" wp14:anchorId="614E7136" wp14:editId="26E14DCB">
-            <wp:extent cx="4562475" cy="400050"/>
-            <wp:effectExtent l="0" t="0" r="9525" b="0"/>
-            <wp:docPr id="6" name="Grafik 6"/>
+          <wp:inline distT="0" distB="0" distL="0" distR="0" wp14:anchorId="1C6FD443" wp14:editId="3A21AC24">
+            <wp:extent cx="3905250" cy="695325"/>
+            <wp:effectExtent l="0" t="0" r="0" b="9525"/>
+            <wp:docPr id="5" name="Grafik 5"/>
             <wp:cNvGraphicFramePr>
               <a:graphicFrameLocks xmlns:a="http://schemas.openxmlformats.org/drawingml/2006/main" noChangeAspect="1"/>
             </wp:cNvGraphicFramePr>
@@ -921,6 +887,55 @@
                   <pic:spPr>
                     <a:xfrm>
                       <a:off x="0" y="0"/>
+                      <a:ext cx="3905250" cy="695325"/>
+                    </a:xfrm>
+                    <a:prstGeom prst="rect">
+                      <a:avLst/>
+                    </a:prstGeom>
+                  </pic:spPr>
+                </pic:pic>
+              </a:graphicData>
+            </a:graphic>
+          </wp:inline>
+        </w:drawing>
+      </w:r>
+    </w:p>
+    <w:p>
+      <w:pPr>
+        <w:rPr>
+          <w:lang w:val="en-US"/>
+        </w:rPr>
+      </w:pPr>
+      <w:bookmarkStart w:id="0" w:name="_GoBack"/>
+      <w:r>
+        <w:rPr>
+          <w:noProof/>
+          <w:lang w:eastAsia="de-DE"/>
+        </w:rPr>
+        <w:drawing>
+          <wp:inline distT="0" distB="0" distL="0" distR="0" wp14:anchorId="614E7136" wp14:editId="26E14DCB">
+            <wp:extent cx="4562475" cy="400050"/>
+            <wp:effectExtent l="0" t="0" r="9525" b="0"/>
+            <wp:docPr id="6" name="Grafik 6"/>
+            <wp:cNvGraphicFramePr>
+              <a:graphicFrameLocks xmlns:a="http://schemas.openxmlformats.org/drawingml/2006/main" noChangeAspect="1"/>
+            </wp:cNvGraphicFramePr>
+            <a:graphic xmlns:a="http://schemas.openxmlformats.org/drawingml/2006/main">
+              <a:graphicData uri="http://schemas.openxmlformats.org/drawingml/2006/picture">
+                <pic:pic xmlns:pic="http://schemas.openxmlformats.org/drawingml/2006/picture">
+                  <pic:nvPicPr>
+                    <pic:cNvPr id="1" name=""/>
+                    <pic:cNvPicPr/>
+                  </pic:nvPicPr>
+                  <pic:blipFill>
+                    <a:blip r:embed="rId13"/>
+                    <a:stretch>
+                      <a:fillRect/>
+                    </a:stretch>
+                  </pic:blipFill>
+                  <pic:spPr>
+                    <a:xfrm>
+                      <a:off x="0" y="0"/>
                       <a:ext cx="4562475" cy="400050"/>
                     </a:xfrm>
                     <a:prstGeom prst="rect">
@@ -933,6 +948,7 @@
           </wp:inline>
         </w:drawing>
       </w:r>
+      <w:bookmarkEnd w:id="0"/>
     </w:p>
     <w:p>
       <w:pPr>
@@ -961,7 +977,7 @@
                     <pic:cNvPicPr/>
                   </pic:nvPicPr>
                   <pic:blipFill rotWithShape="1">
-                    <a:blip r:embed="rId13"/>
+                    <a:blip r:embed="rId14"/>
                     <a:srcRect b="13486"/>
                     <a:stretch/>
                   </pic:blipFill>
@@ -1001,6 +1017,67 @@
           <w:lang w:eastAsia="de-DE"/>
         </w:rPr>
         <w:drawing>
+          <wp:inline distT="0" distB="0" distL="0" distR="0">
+            <wp:extent cx="2387600" cy="874032"/>
+            <wp:effectExtent l="0" t="0" r="0" b="2540"/>
+            <wp:docPr id="7" name="Grafik 7"/>
+            <wp:cNvGraphicFramePr>
+              <a:graphicFrameLocks xmlns:a="http://schemas.openxmlformats.org/drawingml/2006/main" noChangeAspect="1"/>
+            </wp:cNvGraphicFramePr>
+            <a:graphic xmlns:a="http://schemas.openxmlformats.org/drawingml/2006/main">
+              <a:graphicData uri="http://schemas.openxmlformats.org/drawingml/2006/picture">
+                <pic:pic xmlns:pic="http://schemas.openxmlformats.org/drawingml/2006/picture">
+                  <pic:nvPicPr>
+                    <pic:cNvPr id="0" name="Picture 1"/>
+                    <pic:cNvPicPr>
+                      <a:picLocks noChangeAspect="1" noChangeArrowheads="1"/>
+                    </pic:cNvPicPr>
+                  </pic:nvPicPr>
+                  <pic:blipFill>
+                    <a:blip r:embed="rId15">
+                      <a:extLst>
+                        <a:ext uri="{28A0092B-C50C-407E-A947-70E740481C1C}">
+                          <a14:useLocalDpi xmlns:a14="http://schemas.microsoft.com/office/drawing/2010/main" val="0"/>
+                        </a:ext>
+                      </a:extLst>
+                    </a:blip>
+                    <a:srcRect/>
+                    <a:stretch>
+                      <a:fillRect/>
+                    </a:stretch>
+                  </pic:blipFill>
+                  <pic:spPr bwMode="auto">
+                    <a:xfrm>
+                      <a:off x="0" y="0"/>
+                      <a:ext cx="2387600" cy="874032"/>
+                    </a:xfrm>
+                    <a:prstGeom prst="rect">
+                      <a:avLst/>
+                    </a:prstGeom>
+                    <a:noFill/>
+                    <a:ln>
+                      <a:noFill/>
+                    </a:ln>
+                  </pic:spPr>
+                </pic:pic>
+              </a:graphicData>
+            </a:graphic>
+          </wp:inline>
+        </w:drawing>
+      </w:r>
+    </w:p>
+    <w:p>
+      <w:pPr>
+        <w:rPr>
+          <w:lang w:val="en-US"/>
+        </w:rPr>
+      </w:pPr>
+      <w:r>
+        <w:rPr>
+          <w:noProof/>
+          <w:lang w:eastAsia="de-DE"/>
+        </w:rPr>
+        <w:drawing>
           <wp:inline distT="0" distB="0" distL="0" distR="0" wp14:anchorId="39626AE1" wp14:editId="237B4DD0">
             <wp:extent cx="3362325" cy="800100"/>
             <wp:effectExtent l="0" t="0" r="9525" b="0"/>
@@ -1016,7 +1093,7 @@
                     <pic:cNvPicPr/>
                   </pic:nvPicPr>
                   <pic:blipFill>
-                    <a:blip r:embed="rId14"/>
+                    <a:blip r:embed="rId16"/>
                     <a:stretch>
                       <a:fillRect/>
                     </a:stretch>
@@ -1073,7 +1150,7 @@
                     </pic:cNvPicPr>
                   </pic:nvPicPr>
                   <pic:blipFill>
-                    <a:blip r:embed="rId15">
+                    <a:blip r:embed="rId17">
                       <a:extLst>
                         <a:ext uri="{28A0092B-C50C-407E-A947-70E740481C1C}">
                           <a14:useLocalDpi xmlns:a14="http://schemas.microsoft.com/office/drawing/2010/main" val="0"/>
@@ -1116,6 +1193,7 @@
           <w:noProof/>
           <w:lang w:eastAsia="de-DE"/>
         </w:rPr>
+        <w:lastRenderedPageBreak/>
         <w:drawing>
           <wp:inline distT="0" distB="0" distL="0" distR="0">
             <wp:extent cx="4070985" cy="1311910"/>
@@ -1134,7 +1212,7 @@
                     </pic:cNvPicPr>
                   </pic:nvPicPr>
                   <pic:blipFill>
-                    <a:blip r:embed="rId16">
+                    <a:blip r:embed="rId18">
                       <a:extLst>
                         <a:ext uri="{28A0092B-C50C-407E-A947-70E740481C1C}">
                           <a14:useLocalDpi xmlns:a14="http://schemas.microsoft.com/office/drawing/2010/main" val="0"/>
@@ -1177,8 +1255,8 @@
 </file>
 
 <file path=word/numbering.xml><?xml version="1.0" encoding="utf-8"?>
-<w:numbering xmlns:wpc="http://schemas.microsoft.com/office/word/2010/wordprocessingCanvas" xmlns:cx="http://schemas.microsoft.com/office/drawing/2014/chartex" xmlns:cx1="http://schemas.microsoft.com/office/drawing/2015/9/8/chartex" xmlns:cx2="http://schemas.microsoft.com/office/drawing/2015/10/21/chartex" xmlns:cx3="http://schemas.microsoft.com/office/drawing/2016/5/9/chartex" xmlns:cx4="http://schemas.microsoft.com/office/drawing/2016/5/10/chartex" xmlns:cx5="http://schemas.microsoft.com/office/drawing/2016/5/11/chartex" xmlns:cx6="http://schemas.microsoft.com/office/drawing/2016/5/12/chartex" xmlns:cx7="http://schemas.microsoft.com/office/drawing/2016/5/13/chartex" xmlns:cx8="http://schemas.microsoft.com/office/drawing/2016/5/14/chartex" xmlns:mc="http://schemas.openxmlformats.org/markup-compatibility/2006" xmlns:aink="http://schemas.microsoft.com/office/drawing/2016/ink" xmlns:o="urn:schemas-microsoft-com:office:office" xmlns:r="http://schemas.openxmlformats.org/officeDocument/2006/relationships" xmlns:m="http://schemas.openxmlformats.org/officeDocument/2006/math" xmlns:v="urn:schemas-microsoft-com:vml" xmlns:wp14="http://schemas.microsoft.com/office/word/2010/wordprocessingDrawing" xmlns:wp="http://schemas.openxmlformats.org/drawingml/2006/wordprocessingDrawing" xmlns:w10="urn:schemas-microsoft-com:office:word" xmlns:w="http://schemas.openxmlformats.org/wordprocessingml/2006/main" xmlns:w14="http://schemas.microsoft.com/office/word/2010/wordml" xmlns:w15="http://schemas.microsoft.com/office/word/2012/wordml" xmlns:w16se="http://schemas.microsoft.com/office/word/2015/wordml/symex" xmlns:wpg="http://schemas.microsoft.com/office/word/2010/wordprocessingGroup" xmlns:wpi="http://schemas.microsoft.com/office/word/2010/wordprocessingInk" xmlns:wne="http://schemas.microsoft.com/office/word/2006/wordml" xmlns:wps="http://schemas.microsoft.com/office/word/2010/wordprocessingShape" mc:Ignorable="w14 w15 w16se wp14">
-  <w:abstractNum w:abstractNumId="0" w15:restartNumberingAfterBreak="0">
+<w:numbering xmlns:wpc="http://schemas.microsoft.com/office/word/2010/wordprocessingCanvas" xmlns:mc="http://schemas.openxmlformats.org/markup-compatibility/2006" xmlns:o="urn:schemas-microsoft-com:office:office" xmlns:r="http://schemas.openxmlformats.org/officeDocument/2006/relationships" xmlns:m="http://schemas.openxmlformats.org/officeDocument/2006/math" xmlns:v="urn:schemas-microsoft-com:vml" xmlns:wp14="http://schemas.microsoft.com/office/word/2010/wordprocessingDrawing" xmlns:wp="http://schemas.openxmlformats.org/drawingml/2006/wordprocessingDrawing" xmlns:w10="urn:schemas-microsoft-com:office:word" xmlns:w="http://schemas.openxmlformats.org/wordprocessingml/2006/main" xmlns:w14="http://schemas.microsoft.com/office/word/2010/wordml" xmlns:wpg="http://schemas.microsoft.com/office/word/2010/wordprocessingGroup" xmlns:wpi="http://schemas.microsoft.com/office/word/2010/wordprocessingInk" xmlns:wne="http://schemas.microsoft.com/office/word/2006/wordml" xmlns:wps="http://schemas.microsoft.com/office/word/2010/wordprocessingShape" mc:Ignorable="w14 wp14">
+  <w:abstractNum w:abstractNumId="0">
     <w:nsid w:val="047531E0"/>
     <w:multiLevelType w:val="hybridMultilevel"/>
     <w:tmpl w:val="83FCB84C"/>
@@ -1290,7 +1368,7 @@
       </w:rPr>
     </w:lvl>
   </w:abstractNum>
-  <w:abstractNum w:abstractNumId="1" w15:restartNumberingAfterBreak="0">
+  <w:abstractNum w:abstractNumId="1">
     <w:nsid w:val="4F384E08"/>
     <w:multiLevelType w:val="hybridMultilevel"/>
     <w:tmpl w:val="3176FD40"/>
@@ -1413,7 +1491,7 @@
 </file>
 
 <file path=word/styles.xml><?xml version="1.0" encoding="utf-8"?>
-<w:styles xmlns:mc="http://schemas.openxmlformats.org/markup-compatibility/2006" xmlns:r="http://schemas.openxmlformats.org/officeDocument/2006/relationships" xmlns:w="http://schemas.openxmlformats.org/wordprocessingml/2006/main" xmlns:w14="http://schemas.microsoft.com/office/word/2010/wordml" xmlns:w15="http://schemas.microsoft.com/office/word/2012/wordml" xmlns:w16se="http://schemas.microsoft.com/office/word/2015/wordml/symex" mc:Ignorable="w14 w15 w16se">
+<w:styles xmlns:mc="http://schemas.openxmlformats.org/markup-compatibility/2006" xmlns:r="http://schemas.openxmlformats.org/officeDocument/2006/relationships" xmlns:w="http://schemas.openxmlformats.org/wordprocessingml/2006/main" xmlns:w14="http://schemas.microsoft.com/office/word/2010/wordml" mc:Ignorable="w14">
   <w:docDefaults>
     <w:rPrDefault>
       <w:rPr>
@@ -1429,381 +1507,144 @@
       </w:pPr>
     </w:pPrDefault>
   </w:docDefaults>
-  <w:latentStyles w:defLockedState="0" w:defUIPriority="99" w:defSemiHidden="0" w:defUnhideWhenUsed="0" w:defQFormat="0" w:count="374">
-    <w:lsdException w:name="Normal" w:uiPriority="0" w:qFormat="1"/>
-    <w:lsdException w:name="heading 1" w:uiPriority="9" w:qFormat="1"/>
-    <w:lsdException w:name="heading 2" w:semiHidden="1" w:uiPriority="9" w:unhideWhenUsed="1" w:qFormat="1"/>
-    <w:lsdException w:name="heading 3" w:semiHidden="1" w:uiPriority="9" w:unhideWhenUsed="1" w:qFormat="1"/>
-    <w:lsdException w:name="heading 4" w:semiHidden="1" w:uiPriority="9" w:unhideWhenUsed="1" w:qFormat="1"/>
-    <w:lsdException w:name="heading 5" w:semiHidden="1" w:uiPriority="9" w:unhideWhenUsed="1" w:qFormat="1"/>
-    <w:lsdException w:name="heading 6" w:semiHidden="1" w:uiPriority="9" w:unhideWhenUsed="1" w:qFormat="1"/>
-    <w:lsdException w:name="heading 7" w:semiHidden="1" w:uiPriority="9" w:unhideWhenUsed="1" w:qFormat="1"/>
-    <w:lsdException w:name="heading 8" w:semiHidden="1" w:uiPriority="9" w:unhideWhenUsed="1" w:qFormat="1"/>
-    <w:lsdException w:name="heading 9" w:semiHidden="1" w:uiPriority="9" w:unhideWhenUsed="1" w:qFormat="1"/>
-    <w:lsdException w:name="index 1" w:semiHidden="1" w:unhideWhenUsed="1"/>
-    <w:lsdException w:name="index 2" w:semiHidden="1" w:unhideWhenUsed="1"/>
-    <w:lsdException w:name="index 3" w:semiHidden="1" w:unhideWhenUsed="1"/>
-    <w:lsdException w:name="index 4" w:semiHidden="1" w:unhideWhenUsed="1"/>
-    <w:lsdException w:name="index 5" w:semiHidden="1" w:unhideWhenUsed="1"/>
-    <w:lsdException w:name="index 6" w:semiHidden="1" w:unhideWhenUsed="1"/>
-    <w:lsdException w:name="index 7" w:semiHidden="1" w:unhideWhenUsed="1"/>
-    <w:lsdException w:name="index 8" w:semiHidden="1" w:unhideWhenUsed="1"/>
-    <w:lsdException w:name="index 9" w:semiHidden="1" w:unhideWhenUsed="1"/>
-    <w:lsdException w:name="toc 1" w:semiHidden="1" w:uiPriority="39" w:unhideWhenUsed="1"/>
-    <w:lsdException w:name="toc 2" w:semiHidden="1" w:uiPriority="39" w:unhideWhenUsed="1"/>
-    <w:lsdException w:name="toc 3" w:semiHidden="1" w:uiPriority="39" w:unhideWhenUsed="1"/>
-    <w:lsdException w:name="toc 4" w:semiHidden="1" w:uiPriority="39" w:unhideWhenUsed="1"/>
-    <w:lsdException w:name="toc 5" w:semiHidden="1" w:uiPriority="39" w:unhideWhenUsed="1"/>
-    <w:lsdException w:name="toc 6" w:semiHidden="1" w:uiPriority="39" w:unhideWhenUsed="1"/>
-    <w:lsdException w:name="toc 7" w:semiHidden="1" w:uiPriority="39" w:unhideWhenUsed="1"/>
-    <w:lsdException w:name="toc 8" w:semiHidden="1" w:uiPriority="39" w:unhideWhenUsed="1"/>
-    <w:lsdException w:name="toc 9" w:semiHidden="1" w:uiPriority="39" w:unhideWhenUsed="1"/>
-    <w:lsdException w:name="Normal Indent" w:semiHidden="1" w:unhideWhenUsed="1"/>
-    <w:lsdException w:name="footnote text" w:semiHidden="1" w:unhideWhenUsed="1"/>
-    <w:lsdException w:name="annotation text" w:semiHidden="1" w:unhideWhenUsed="1"/>
-    <w:lsdException w:name="header" w:semiHidden="1" w:unhideWhenUsed="1"/>
-    <w:lsdException w:name="footer" w:semiHidden="1" w:unhideWhenUsed="1"/>
-    <w:lsdException w:name="index heading" w:semiHidden="1" w:unhideWhenUsed="1"/>
-    <w:lsdException w:name="caption" w:semiHidden="1" w:uiPriority="35" w:unhideWhenUsed="1" w:qFormat="1"/>
-    <w:lsdException w:name="table of figures" w:semiHidden="1" w:unhideWhenUsed="1"/>
-    <w:lsdException w:name="envelope address" w:semiHidden="1" w:unhideWhenUsed="1"/>
-    <w:lsdException w:name="envelope return" w:semiHidden="1" w:unhideWhenUsed="1"/>
-    <w:lsdException w:name="footnote reference" w:semiHidden="1" w:unhideWhenUsed="1"/>
-    <w:lsdException w:name="annotation reference" w:semiHidden="1" w:unhideWhenUsed="1"/>
-    <w:lsdException w:name="line number" w:semiHidden="1" w:unhideWhenUsed="1"/>
-    <w:lsdException w:name="page number" w:semiHidden="1" w:unhideWhenUsed="1"/>
-    <w:lsdException w:name="endnote reference" w:semiHidden="1" w:unhideWhenUsed="1"/>
-    <w:lsdException w:name="endnote text" w:semiHidden="1" w:unhideWhenUsed="1"/>
-    <w:lsdException w:name="table of authorities" w:semiHidden="1" w:unhideWhenUsed="1"/>
-    <w:lsdException w:name="macro" w:semiHidden="1" w:unhideWhenUsed="1"/>
-    <w:lsdException w:name="toa heading" w:semiHidden="1" w:unhideWhenUsed="1"/>
-    <w:lsdException w:name="List" w:semiHidden="1" w:unhideWhenUsed="1"/>
-    <w:lsdException w:name="List Bullet" w:semiHidden="1" w:unhideWhenUsed="1"/>
-    <w:lsdException w:name="List Number" w:semiHidden="1" w:unhideWhenUsed="1"/>
-    <w:lsdException w:name="List 2" w:semiHidden="1" w:unhideWhenUsed="1"/>
-    <w:lsdException w:name="List 3" w:semiHidden="1" w:unhideWhenUsed="1"/>
-    <w:lsdException w:name="List 4" w:semiHidden="1" w:unhideWhenUsed="1"/>
-    <w:lsdException w:name="List 5" w:semiHidden="1" w:unhideWhenUsed="1"/>
-    <w:lsdException w:name="List Bullet 2" w:semiHidden="1" w:unhideWhenUsed="1"/>
-    <w:lsdException w:name="List Bullet 3" w:semiHidden="1" w:unhideWhenUsed="1"/>
-    <w:lsdException w:name="List Bullet 4" w:semiHidden="1" w:unhideWhenUsed="1"/>
-    <w:lsdException w:name="List Bullet 5" w:semiHidden="1" w:unhideWhenUsed="1"/>
-    <w:lsdException w:name="List Number 2" w:semiHidden="1" w:unhideWhenUsed="1"/>
-    <w:lsdException w:name="List Number 3" w:semiHidden="1" w:unhideWhenUsed="1"/>
-    <w:lsdException w:name="List Number 4" w:semiHidden="1" w:unhideWhenUsed="1"/>
-    <w:lsdException w:name="List Number 5" w:semiHidden="1" w:unhideWhenUsed="1"/>
-    <w:lsdException w:name="Title" w:uiPriority="10" w:qFormat="1"/>
-    <w:lsdException w:name="Closing" w:semiHidden="1" w:unhideWhenUsed="1"/>
-    <w:lsdException w:name="Signature" w:semiHidden="1" w:unhideWhenUsed="1"/>
-    <w:lsdException w:name="Default Paragraph Font" w:semiHidden="1" w:uiPriority="1" w:unhideWhenUsed="1"/>
-    <w:lsdException w:name="Body Text" w:semiHidden="1" w:unhideWhenUsed="1"/>
-    <w:lsdException w:name="Body Text Indent" w:semiHidden="1" w:unhideWhenUsed="1"/>
-    <w:lsdException w:name="List Continue" w:semiHidden="1" w:unhideWhenUsed="1"/>
-    <w:lsdException w:name="List Continue 2" w:semiHidden="1" w:unhideWhenUsed="1"/>
-    <w:lsdException w:name="List Continue 3" w:semiHidden="1" w:unhideWhenUsed="1"/>
-    <w:lsdException w:name="List Continue 4" w:semiHidden="1" w:unhideWhenUsed="1"/>
-    <w:lsdException w:name="List Continue 5" w:semiHidden="1" w:unhideWhenUsed="1"/>
-    <w:lsdException w:name="Message Header" w:semiHidden="1" w:unhideWhenUsed="1"/>
-    <w:lsdException w:name="Subtitle" w:uiPriority="11" w:qFormat="1"/>
-    <w:lsdException w:name="Salutation" w:semiHidden="1" w:unhideWhenUsed="1"/>
-    <w:lsdException w:name="Date" w:semiHidden="1" w:unhideWhenUsed="1"/>
-    <w:lsdException w:name="Body Text First Indent" w:semiHidden="1" w:unhideWhenUsed="1"/>
-    <w:lsdException w:name="Body Text First Indent 2" w:semiHidden="1" w:unhideWhenUsed="1"/>
-    <w:lsdException w:name="Note Heading" w:semiHidden="1" w:unhideWhenUsed="1"/>
-    <w:lsdException w:name="Body Text 2" w:semiHidden="1" w:unhideWhenUsed="1"/>
-    <w:lsdException w:name="Body Text 3" w:semiHidden="1" w:unhideWhenUsed="1"/>
-    <w:lsdException w:name="Body Text Indent 2" w:semiHidden="1" w:unhideWhenUsed="1"/>
-    <w:lsdException w:name="Body Text Indent 3" w:semiHidden="1" w:unhideWhenUsed="1"/>
-    <w:lsdException w:name="Block Text" w:semiHidden="1" w:unhideWhenUsed="1"/>
-    <w:lsdException w:name="Hyperlink" w:semiHidden="1" w:unhideWhenUsed="1"/>
-    <w:lsdException w:name="FollowedHyperlink" w:semiHidden="1" w:unhideWhenUsed="1"/>
-    <w:lsdException w:name="Strong" w:uiPriority="22" w:qFormat="1"/>
-    <w:lsdException w:name="Emphasis" w:uiPriority="20" w:qFormat="1"/>
-    <w:lsdException w:name="Document Map" w:semiHidden="1" w:unhideWhenUsed="1"/>
-    <w:lsdException w:name="Plain Text" w:semiHidden="1" w:unhideWhenUsed="1"/>
-    <w:lsdException w:name="E-mail Signature" w:semiHidden="1" w:unhideWhenUsed="1"/>
-    <w:lsdException w:name="HTML Top of Form" w:semiHidden="1" w:unhideWhenUsed="1"/>
-    <w:lsdException w:name="HTML Bottom of Form" w:semiHidden="1" w:unhideWhenUsed="1"/>
-    <w:lsdException w:name="Normal (Web)" w:semiHidden="1" w:unhideWhenUsed="1"/>
-    <w:lsdException w:name="HTML Acronym" w:semiHidden="1" w:unhideWhenUsed="1"/>
-    <w:lsdException w:name="HTML Address" w:semiHidden="1" w:unhideWhenUsed="1"/>
-    <w:lsdException w:name="HTML Cite" w:semiHidden="1" w:unhideWhenUsed="1"/>
-    <w:lsdException w:name="HTML Code" w:semiHidden="1" w:unhideWhenUsed="1"/>
-    <w:lsdException w:name="HTML Definition" w:semiHidden="1" w:unhideWhenUsed="1"/>
-    <w:lsdException w:name="HTML Keyboard" w:semiHidden="1" w:unhideWhenUsed="1"/>
-    <w:lsdException w:name="HTML Preformatted" w:semiHidden="1" w:unhideWhenUsed="1"/>
-    <w:lsdException w:name="HTML Sample" w:semiHidden="1" w:unhideWhenUsed="1"/>
-    <w:lsdException w:name="HTML Typewriter" w:semiHidden="1" w:unhideWhenUsed="1"/>
-    <w:lsdException w:name="HTML Variable" w:semiHidden="1" w:unhideWhenUsed="1"/>
-    <w:lsdException w:name="Normal Table" w:semiHidden="1" w:unhideWhenUsed="1"/>
-    <w:lsdException w:name="annotation subject" w:semiHidden="1" w:unhideWhenUsed="1"/>
-    <w:lsdException w:name="No List" w:semiHidden="1" w:unhideWhenUsed="1"/>
-    <w:lsdException w:name="Outline List 1" w:semiHidden="1" w:unhideWhenUsed="1"/>
-    <w:lsdException w:name="Outline List 2" w:semiHidden="1" w:unhideWhenUsed="1"/>
-    <w:lsdException w:name="Outline List 3" w:semiHidden="1" w:unhideWhenUsed="1"/>
-    <w:lsdException w:name="Table Simple 1" w:semiHidden="1" w:unhideWhenUsed="1"/>
-    <w:lsdException w:name="Table Simple 2" w:semiHidden="1" w:unhideWhenUsed="1"/>
-    <w:lsdException w:name="Table Simple 3" w:semiHidden="1" w:unhideWhenUsed="1"/>
-    <w:lsdException w:name="Table Classic 1" w:semiHidden="1" w:unhideWhenUsed="1"/>
-    <w:lsdException w:name="Table Classic 2" w:semiHidden="1" w:unhideWhenUsed="1"/>
-    <w:lsdException w:name="Table Classic 3" w:semiHidden="1" w:unhideWhenUsed="1"/>
-    <w:lsdException w:name="Table Classic 4" w:semiHidden="1" w:unhideWhenUsed="1"/>
-    <w:lsdException w:name="Table Colorful 1" w:semiHidden="1" w:unhideWhenUsed="1"/>
-    <w:lsdException w:name="Table Colorful 2" w:semiHidden="1" w:unhideWhenUsed="1"/>
-    <w:lsdException w:name="Table Colorful 3" w:semiHidden="1" w:unhideWhenUsed="1"/>
-    <w:lsdException w:name="Table Columns 1" w:semiHidden="1" w:unhideWhenUsed="1"/>
-    <w:lsdException w:name="Table Columns 2" w:semiHidden="1" w:unhideWhenUsed="1"/>
-    <w:lsdException w:name="Table Columns 3" w:semiHidden="1" w:unhideWhenUsed="1"/>
-    <w:lsdException w:name="Table Columns 4" w:semiHidden="1" w:unhideWhenUsed="1"/>
-    <w:lsdException w:name="Table Columns 5" w:semiHidden="1" w:unhideWhenUsed="1"/>
-    <w:lsdException w:name="Table Grid 1" w:semiHidden="1" w:unhideWhenUsed="1"/>
-    <w:lsdException w:name="Table Grid 2" w:semiHidden="1" w:unhideWhenUsed="1"/>
-    <w:lsdException w:name="Table Grid 3" w:semiHidden="1" w:unhideWhenUsed="1"/>
-    <w:lsdException w:name="Table Grid 4" w:semiHidden="1" w:unhideWhenUsed="1"/>
-    <w:lsdException w:name="Table Grid 5" w:semiHidden="1" w:unhideWhenUsed="1"/>
-    <w:lsdException w:name="Table Grid 6" w:semiHidden="1" w:unhideWhenUsed="1"/>
-    <w:lsdException w:name="Table Grid 7" w:semiHidden="1" w:unhideWhenUsed="1"/>
-    <w:lsdException w:name="Table Grid 8" w:semiHidden="1" w:unhideWhenUsed="1"/>
-    <w:lsdException w:name="Table List 1" w:semiHidden="1" w:unhideWhenUsed="1"/>
-    <w:lsdException w:name="Table List 2" w:semiHidden="1" w:unhideWhenUsed="1"/>
-    <w:lsdException w:name="Table List 3" w:semiHidden="1" w:unhideWhenUsed="1"/>
-    <w:lsdException w:name="Table List 4" w:semiHidden="1" w:unhideWhenUsed="1"/>
-    <w:lsdException w:name="Table List 5" w:semiHidden="1" w:unhideWhenUsed="1"/>
-    <w:lsdException w:name="Table List 6" w:semiHidden="1" w:unhideWhenUsed="1"/>
-    <w:lsdException w:name="Table List 7" w:semiHidden="1" w:unhideWhenUsed="1"/>
-    <w:lsdException w:name="Table List 8" w:semiHidden="1" w:unhideWhenUsed="1"/>
-    <w:lsdException w:name="Table 3D effects 1" w:semiHidden="1" w:unhideWhenUsed="1"/>
-    <w:lsdException w:name="Table 3D effects 2" w:semiHidden="1" w:unhideWhenUsed="1"/>
-    <w:lsdException w:name="Table 3D effects 3" w:semiHidden="1" w:unhideWhenUsed="1"/>
-    <w:lsdException w:name="Table Contemporary" w:semiHidden="1" w:unhideWhenUsed="1"/>
-    <w:lsdException w:name="Table Elegant" w:semiHidden="1" w:unhideWhenUsed="1"/>
-    <w:lsdException w:name="Table Professional" w:semiHidden="1" w:unhideWhenUsed="1"/>
-    <w:lsdException w:name="Table Subtle 1" w:semiHidden="1" w:unhideWhenUsed="1"/>
-    <w:lsdException w:name="Table Subtle 2" w:semiHidden="1" w:unhideWhenUsed="1"/>
-    <w:lsdException w:name="Table Web 1" w:semiHidden="1" w:unhideWhenUsed="1"/>
-    <w:lsdException w:name="Table Web 2" w:semiHidden="1" w:unhideWhenUsed="1"/>
-    <w:lsdException w:name="Table Web 3" w:semiHidden="1" w:unhideWhenUsed="1"/>
-    <w:lsdException w:name="Balloon Text" w:semiHidden="1" w:unhideWhenUsed="1"/>
-    <w:lsdException w:name="Table Grid" w:uiPriority="39"/>
-    <w:lsdException w:name="Table Theme" w:semiHidden="1" w:unhideWhenUsed="1"/>
-    <w:lsdException w:name="Placeholder Text" w:semiHidden="1"/>
-    <w:lsdException w:name="No Spacing" w:uiPriority="1" w:qFormat="1"/>
-    <w:lsdException w:name="Light Shading" w:uiPriority="60"/>
-    <w:lsdException w:name="Light List" w:uiPriority="61"/>
-    <w:lsdException w:name="Light Grid" w:uiPriority="62"/>
-    <w:lsdException w:name="Medium Shading 1" w:uiPriority="63"/>
-    <w:lsdException w:name="Medium Shading 2" w:uiPriority="64"/>
-    <w:lsdException w:name="Medium List 1" w:uiPriority="65"/>
-    <w:lsdException w:name="Medium List 2" w:uiPriority="66"/>
-    <w:lsdException w:name="Medium Grid 1" w:uiPriority="67"/>
-    <w:lsdException w:name="Medium Grid 2" w:uiPriority="68"/>
-    <w:lsdException w:name="Medium Grid 3" w:uiPriority="69"/>
-    <w:lsdException w:name="Dark List" w:uiPriority="70"/>
-    <w:lsdException w:name="Colorful Shading" w:uiPriority="71"/>
-    <w:lsdException w:name="Colorful List" w:uiPriority="72"/>
-    <w:lsdException w:name="Colorful Grid" w:uiPriority="73"/>
-    <w:lsdException w:name="Light Shading Accent 1" w:uiPriority="60"/>
-    <w:lsdException w:name="Light List Accent 1" w:uiPriority="61"/>
-    <w:lsdException w:name="Light Grid Accent 1" w:uiPriority="62"/>
-    <w:lsdException w:name="Medium Shading 1 Accent 1" w:uiPriority="63"/>
-    <w:lsdException w:name="Medium Shading 2 Accent 1" w:uiPriority="64"/>
-    <w:lsdException w:name="Medium List 1 Accent 1" w:uiPriority="65"/>
-    <w:lsdException w:name="Revision" w:semiHidden="1"/>
-    <w:lsdException w:name="List Paragraph" w:uiPriority="34" w:qFormat="1"/>
-    <w:lsdException w:name="Quote" w:uiPriority="29" w:qFormat="1"/>
-    <w:lsdException w:name="Intense Quote" w:uiPriority="30" w:qFormat="1"/>
-    <w:lsdException w:name="Medium List 2 Accent 1" w:uiPriority="66"/>
-    <w:lsdException w:name="Medium Grid 1 Accent 1" w:uiPriority="67"/>
-    <w:lsdException w:name="Medium Grid 2 Accent 1" w:uiPriority="68"/>
-    <w:lsdException w:name="Medium Grid 3 Accent 1" w:uiPriority="69"/>
-    <w:lsdException w:name="Dark List Accent 1" w:uiPriority="70"/>
-    <w:lsdException w:name="Colorful Shading Accent 1" w:uiPriority="71"/>
-    <w:lsdException w:name="Colorful List Accent 1" w:uiPriority="72"/>
-    <w:lsdException w:name="Colorful Grid Accent 1" w:uiPriority="73"/>
-    <w:lsdException w:name="Light Shading Accent 2" w:uiPriority="60"/>
-    <w:lsdException w:name="Light List Accent 2" w:uiPriority="61"/>
-    <w:lsdException w:name="Light Grid Accent 2" w:uiPriority="62"/>
-    <w:lsdException w:name="Medium Shading 1 Accent 2" w:uiPriority="63"/>
-    <w:lsdException w:name="Medium Shading 2 Accent 2" w:uiPriority="64"/>
-    <w:lsdException w:name="Medium List 1 Accent 2" w:uiPriority="65"/>
-    <w:lsdException w:name="Medium List 2 Accent 2" w:uiPriority="66"/>
-    <w:lsdException w:name="Medium Grid 1 Accent 2" w:uiPriority="67"/>
-    <w:lsdException w:name="Medium Grid 2 Accent 2" w:uiPriority="68"/>
-    <w:lsdException w:name="Medium Grid 3 Accent 2" w:uiPriority="69"/>
-    <w:lsdException w:name="Dark List Accent 2" w:uiPriority="70"/>
-    <w:lsdException w:name="Colorful Shading Accent 2" w:uiPriority="71"/>
-    <w:lsdException w:name="Colorful List Accent 2" w:uiPriority="72"/>
-    <w:lsdException w:name="Colorful Grid Accent 2" w:uiPriority="73"/>
-    <w:lsdException w:name="Light Shading Accent 3" w:uiPriority="60"/>
-    <w:lsdException w:name="Light List Accent 3" w:uiPriority="61"/>
-    <w:lsdException w:name="Light Grid Accent 3" w:uiPriority="62"/>
-    <w:lsdException w:name="Medium Shading 1 Accent 3" w:uiPriority="63"/>
-    <w:lsdException w:name="Medium Shading 2 Accent 3" w:uiPriority="64"/>
-    <w:lsdException w:name="Medium List 1 Accent 3" w:uiPriority="65"/>
-    <w:lsdException w:name="Medium List 2 Accent 3" w:uiPriority="66"/>
-    <w:lsdException w:name="Medium Grid 1 Accent 3" w:uiPriority="67"/>
-    <w:lsdException w:name="Medium Grid 2 Accent 3" w:uiPriority="68"/>
-    <w:lsdException w:name="Medium Grid 3 Accent 3" w:uiPriority="69"/>
-    <w:lsdException w:name="Dark List Accent 3" w:uiPriority="70"/>
-    <w:lsdException w:name="Colorful Shading Accent 3" w:uiPriority="71"/>
-    <w:lsdException w:name="Colorful List Accent 3" w:uiPriority="72"/>
-    <w:lsdException w:name="Colorful Grid Accent 3" w:uiPriority="73"/>
-    <w:lsdException w:name="Light Shading Accent 4" w:uiPriority="60"/>
-    <w:lsdException w:name="Light List Accent 4" w:uiPriority="61"/>
-    <w:lsdException w:name="Light Grid Accent 4" w:uiPriority="62"/>
-    <w:lsdException w:name="Medium Shading 1 Accent 4" w:uiPriority="63"/>
-    <w:lsdException w:name="Medium Shading 2 Accent 4" w:uiPriority="64"/>
-    <w:lsdException w:name="Medium List 1 Accent 4" w:uiPriority="65"/>
-    <w:lsdException w:name="Medium List 2 Accent 4" w:uiPriority="66"/>
-    <w:lsdException w:name="Medium Grid 1 Accent 4" w:uiPriority="67"/>
-    <w:lsdException w:name="Medium Grid 2 Accent 4" w:uiPriority="68"/>
-    <w:lsdException w:name="Medium Grid 3 Accent 4" w:uiPriority="69"/>
-    <w:lsdException w:name="Dark List Accent 4" w:uiPriority="70"/>
-    <w:lsdException w:name="Colorful Shading Accent 4" w:uiPriority="71"/>
-    <w:lsdException w:name="Colorful List Accent 4" w:uiPriority="72"/>
-    <w:lsdException w:name="Colorful Grid Accent 4" w:uiPriority="73"/>
-    <w:lsdException w:name="Light Shading Accent 5" w:uiPriority="60"/>
-    <w:lsdException w:name="Light List Accent 5" w:uiPriority="61"/>
-    <w:lsdException w:name="Light Grid Accent 5" w:uiPriority="62"/>
-    <w:lsdException w:name="Medium Shading 1 Accent 5" w:uiPriority="63"/>
-    <w:lsdException w:name="Medium Shading 2 Accent 5" w:uiPriority="64"/>
-    <w:lsdException w:name="Medium List 1 Accent 5" w:uiPriority="65"/>
-    <w:lsdException w:name="Medium List 2 Accent 5" w:uiPriority="66"/>
-    <w:lsdException w:name="Medium Grid 1 Accent 5" w:uiPriority="67"/>
-    <w:lsdException w:name="Medium Grid 2 Accent 5" w:uiPriority="68"/>
-    <w:lsdException w:name="Medium Grid 3 Accent 5" w:uiPriority="69"/>
-    <w:lsdException w:name="Dark List Accent 5" w:uiPriority="70"/>
-    <w:lsdException w:name="Colorful Shading Accent 5" w:uiPriority="71"/>
-    <w:lsdException w:name="Colorful List Accent 5" w:uiPriority="72"/>
-    <w:lsdException w:name="Colorful Grid Accent 5" w:uiPriority="73"/>
-    <w:lsdException w:name="Light Shading Accent 6" w:uiPriority="60"/>
-    <w:lsdException w:name="Light List Accent 6" w:uiPriority="61"/>
-    <w:lsdException w:name="Light Grid Accent 6" w:uiPriority="62"/>
-    <w:lsdException w:name="Medium Shading 1 Accent 6" w:uiPriority="63"/>
-    <w:lsdException w:name="Medium Shading 2 Accent 6" w:uiPriority="64"/>
-    <w:lsdException w:name="Medium List 1 Accent 6" w:uiPriority="65"/>
-    <w:lsdException w:name="Medium List 2 Accent 6" w:uiPriority="66"/>
-    <w:lsdException w:name="Medium Grid 1 Accent 6" w:uiPriority="67"/>
-    <w:lsdException w:name="Medium Grid 2 Accent 6" w:uiPriority="68"/>
-    <w:lsdException w:name="Medium Grid 3 Accent 6" w:uiPriority="69"/>
-    <w:lsdException w:name="Dark List Accent 6" w:uiPriority="70"/>
-    <w:lsdException w:name="Colorful Shading Accent 6" w:uiPriority="71"/>
-    <w:lsdException w:name="Colorful List Accent 6" w:uiPriority="72"/>
-    <w:lsdException w:name="Colorful Grid Accent 6" w:uiPriority="73"/>
-    <w:lsdException w:name="Subtle Emphasis" w:uiPriority="19" w:qFormat="1"/>
-    <w:lsdException w:name="Intense Emphasis" w:uiPriority="21" w:qFormat="1"/>
-    <w:lsdException w:name="Subtle Reference" w:uiPriority="31" w:qFormat="1"/>
-    <w:lsdException w:name="Intense Reference" w:uiPriority="32" w:qFormat="1"/>
-    <w:lsdException w:name="Book Title" w:uiPriority="33" w:qFormat="1"/>
-    <w:lsdException w:name="Bibliography" w:semiHidden="1" w:uiPriority="37" w:unhideWhenUsed="1"/>
-    <w:lsdException w:name="TOC Heading" w:semiHidden="1" w:uiPriority="39" w:unhideWhenUsed="1" w:qFormat="1"/>
-    <w:lsdException w:name="Plain Table 1" w:uiPriority="41"/>
-    <w:lsdException w:name="Plain Table 2" w:uiPriority="42"/>
-    <w:lsdException w:name="Plain Table 3" w:uiPriority="43"/>
-    <w:lsdException w:name="Plain Table 4" w:uiPriority="44"/>
-    <w:lsdException w:name="Plain Table 5" w:uiPriority="45"/>
-    <w:lsdException w:name="Grid Table Light" w:uiPriority="40"/>
-    <w:lsdException w:name="Grid Table 1 Light" w:uiPriority="46"/>
-    <w:lsdException w:name="Grid Table 2" w:uiPriority="47"/>
-    <w:lsdException w:name="Grid Table 3" w:uiPriority="48"/>
-    <w:lsdException w:name="Grid Table 4" w:uiPriority="49"/>
-    <w:lsdException w:name="Grid Table 5 Dark" w:uiPriority="50"/>
-    <w:lsdException w:name="Grid Table 6 Colorful" w:uiPriority="51"/>
-    <w:lsdException w:name="Grid Table 7 Colorful" w:uiPriority="52"/>
-    <w:lsdException w:name="Grid Table 1 Light Accent 1" w:uiPriority="46"/>
-    <w:lsdException w:name="Grid Table 2 Accent 1" w:uiPriority="47"/>
-    <w:lsdException w:name="Grid Table 3 Accent 1" w:uiPriority="48"/>
-    <w:lsdException w:name="Grid Table 4 Accent 1" w:uiPriority="49"/>
-    <w:lsdException w:name="Grid Table 5 Dark Accent 1" w:uiPriority="50"/>
-    <w:lsdException w:name="Grid Table 6 Colorful Accent 1" w:uiPriority="51"/>
-    <w:lsdException w:name="Grid Table 7 Colorful Accent 1" w:uiPriority="52"/>
-    <w:lsdException w:name="Grid Table 1 Light Accent 2" w:uiPriority="46"/>
-    <w:lsdException w:name="Grid Table 2 Accent 2" w:uiPriority="47"/>
-    <w:lsdException w:name="Grid Table 3 Accent 2" w:uiPriority="48"/>
-    <w:lsdException w:name="Grid Table 4 Accent 2" w:uiPriority="49"/>
-    <w:lsdException w:name="Grid Table 5 Dark Accent 2" w:uiPriority="50"/>
-    <w:lsdException w:name="Grid Table 6 Colorful Accent 2" w:uiPriority="51"/>
-    <w:lsdException w:name="Grid Table 7 Colorful Accent 2" w:uiPriority="52"/>
-    <w:lsdException w:name="Grid Table 1 Light Accent 3" w:uiPriority="46"/>
-    <w:lsdException w:name="Grid Table 2 Accent 3" w:uiPriority="47"/>
-    <w:lsdException w:name="Grid Table 3 Accent 3" w:uiPriority="48"/>
-    <w:lsdException w:name="Grid Table 4 Accent 3" w:uiPriority="49"/>
-    <w:lsdException w:name="Grid Table 5 Dark Accent 3" w:uiPriority="50"/>
-    <w:lsdException w:name="Grid Table 6 Colorful Accent 3" w:uiPriority="51"/>
-    <w:lsdException w:name="Grid Table 7 Colorful Accent 3" w:uiPriority="52"/>
-    <w:lsdException w:name="Grid Table 1 Light Accent 4" w:uiPriority="46"/>
-    <w:lsdException w:name="Grid Table 2 Accent 4" w:uiPriority="47"/>
-    <w:lsdException w:name="Grid Table 3 Accent 4" w:uiPriority="48"/>
-    <w:lsdException w:name="Grid Table 4 Accent 4" w:uiPriority="49"/>
-    <w:lsdException w:name="Grid Table 5 Dark Accent 4" w:uiPriority="50"/>
-    <w:lsdException w:name="Grid Table 6 Colorful Accent 4" w:uiPriority="51"/>
-    <w:lsdException w:name="Grid Table 7 Colorful Accent 4" w:uiPriority="52"/>
-    <w:lsdException w:name="Grid Table 1 Light Accent 5" w:uiPriority="46"/>
-    <w:lsdException w:name="Grid Table 2 Accent 5" w:uiPriority="47"/>
-    <w:lsdException w:name="Grid Table 3 Accent 5" w:uiPriority="48"/>
-    <w:lsdException w:name="Grid Table 4 Accent 5" w:uiPriority="49"/>
-    <w:lsdException w:name="Grid Table 5 Dark Accent 5" w:uiPriority="50"/>
-    <w:lsdException w:name="Grid Table 6 Colorful Accent 5" w:uiPriority="51"/>
-    <w:lsdException w:name="Grid Table 7 Colorful Accent 5" w:uiPriority="52"/>
-    <w:lsdException w:name="Grid Table 1 Light Accent 6" w:uiPriority="46"/>
-    <w:lsdException w:name="Grid Table 2 Accent 6" w:uiPriority="47"/>
-    <w:lsdException w:name="Grid Table 3 Accent 6" w:uiPriority="48"/>
-    <w:lsdException w:name="Grid Table 4 Accent 6" w:uiPriority="49"/>
-    <w:lsdException w:name="Grid Table 5 Dark Accent 6" w:uiPriority="50"/>
-    <w:lsdException w:name="Grid Table 6 Colorful Accent 6" w:uiPriority="51"/>
-    <w:lsdException w:name="Grid Table 7 Colorful Accent 6" w:uiPriority="52"/>
-    <w:lsdException w:name="List Table 1 Light" w:uiPriority="46"/>
-    <w:lsdException w:name="List Table 2" w:uiPriority="47"/>
-    <w:lsdException w:name="List Table 3" w:uiPriority="48"/>
-    <w:lsdException w:name="List Table 4" w:uiPriority="49"/>
-    <w:lsdException w:name="List Table 5 Dark" w:uiPriority="50"/>
-    <w:lsdException w:name="List Table 6 Colorful" w:uiPriority="51"/>
-    <w:lsdException w:name="List Table 7 Colorful" w:uiPriority="52"/>
-    <w:lsdException w:name="List Table 1 Light Accent 1" w:uiPriority="46"/>
-    <w:lsdException w:name="List Table 2 Accent 1" w:uiPriority="47"/>
-    <w:lsdException w:name="List Table 3 Accent 1" w:uiPriority="48"/>
-    <w:lsdException w:name="List Table 4 Accent 1" w:uiPriority="49"/>
-    <w:lsdException w:name="List Table 5 Dark Accent 1" w:uiPriority="50"/>
-    <w:lsdException w:name="List Table 6 Colorful Accent 1" w:uiPriority="51"/>
-    <w:lsdException w:name="List Table 7 Colorful Accent 1" w:uiPriority="52"/>
-    <w:lsdException w:name="List Table 1 Light Accent 2" w:uiPriority="46"/>
-    <w:lsdException w:name="List Table 2 Accent 2" w:uiPriority="47"/>
-    <w:lsdException w:name="List Table 3 Accent 2" w:uiPriority="48"/>
-    <w:lsdException w:name="List Table 4 Accent 2" w:uiPriority="49"/>
-    <w:lsdException w:name="List Table 5 Dark Accent 2" w:uiPriority="50"/>
-    <w:lsdException w:name="List Table 6 Colorful Accent 2" w:uiPriority="51"/>
-    <w:lsdException w:name="List Table 7 Colorful Accent 2" w:uiPriority="52"/>
-    <w:lsdException w:name="List Table 1 Light Accent 3" w:uiPriority="46"/>
-    <w:lsdException w:name="List Table 2 Accent 3" w:uiPriority="47"/>
-    <w:lsdException w:name="List Table 3 Accent 3" w:uiPriority="48"/>
-    <w:lsdException w:name="List Table 4 Accent 3" w:uiPriority="49"/>
-    <w:lsdException w:name="List Table 5 Dark Accent 3" w:uiPriority="50"/>
-    <w:lsdException w:name="List Table 6 Colorful Accent 3" w:uiPriority="51"/>
-    <w:lsdException w:name="List Table 7 Colorful Accent 3" w:uiPriority="52"/>
-    <w:lsdException w:name="List Table 1 Light Accent 4" w:uiPriority="46"/>
-    <w:lsdException w:name="List Table 2 Accent 4" w:uiPriority="47"/>
-    <w:lsdException w:name="List Table 3 Accent 4" w:uiPriority="48"/>
-    <w:lsdException w:name="List Table 4 Accent 4" w:uiPriority="49"/>
-    <w:lsdException w:name="List Table 5 Dark Accent 4" w:uiPriority="50"/>
-    <w:lsdException w:name="List Table 6 Colorful Accent 4" w:uiPriority="51"/>
-    <w:lsdException w:name="List Table 7 Colorful Accent 4" w:uiPriority="52"/>
-    <w:lsdException w:name="List Table 1 Light Accent 5" w:uiPriority="46"/>
-    <w:lsdException w:name="List Table 2 Accent 5" w:uiPriority="47"/>
-    <w:lsdException w:name="List Table 3 Accent 5" w:uiPriority="48"/>
-    <w:lsdException w:name="List Table 4 Accent 5" w:uiPriority="49"/>
-    <w:lsdException w:name="List Table 5 Dark Accent 5" w:uiPriority="50"/>
-    <w:lsdException w:name="List Table 6 Colorful Accent 5" w:uiPriority="51"/>
-    <w:lsdException w:name="List Table 7 Colorful Accent 5" w:uiPriority="52"/>
-    <w:lsdException w:name="List Table 1 Light Accent 6" w:uiPriority="46"/>
-    <w:lsdException w:name="List Table 2 Accent 6" w:uiPriority="47"/>
-    <w:lsdException w:name="List Table 3 Accent 6" w:uiPriority="48"/>
-    <w:lsdException w:name="List Table 4 Accent 6" w:uiPriority="49"/>
-    <w:lsdException w:name="List Table 5 Dark Accent 6" w:uiPriority="50"/>
-    <w:lsdException w:name="List Table 6 Colorful Accent 6" w:uiPriority="51"/>
-    <w:lsdException w:name="List Table 7 Colorful Accent 6" w:uiPriority="52"/>
-    <w:lsdException w:name="Mention" w:semiHidden="1" w:unhideWhenUsed="1"/>
-    <w:lsdException w:name="Smart Hyperlink" w:semiHidden="1" w:unhideWhenUsed="1"/>
-    <w:lsdException w:name="Hashtag" w:semiHidden="1" w:unhideWhenUsed="1"/>
+  <w:latentStyles w:defLockedState="0" w:defUIPriority="99" w:defSemiHidden="1" w:defUnhideWhenUsed="1" w:defQFormat="0" w:count="267">
+    <w:lsdException w:name="Normal" w:semiHidden="0" w:uiPriority="0" w:unhideWhenUsed="0" w:qFormat="1"/>
+    <w:lsdException w:name="heading 1" w:semiHidden="0" w:uiPriority="9" w:unhideWhenUsed="0" w:qFormat="1"/>
+    <w:lsdException w:name="heading 2" w:uiPriority="9" w:qFormat="1"/>
+    <w:lsdException w:name="heading 3" w:uiPriority="9" w:qFormat="1"/>
+    <w:lsdException w:name="heading 4" w:uiPriority="9" w:qFormat="1"/>
+    <w:lsdException w:name="heading 5" w:uiPriority="9" w:qFormat="1"/>
+    <w:lsdException w:name="heading 6" w:uiPriority="9" w:qFormat="1"/>
+    <w:lsdException w:name="heading 7" w:uiPriority="9" w:qFormat="1"/>
+    <w:lsdException w:name="heading 8" w:uiPriority="9" w:qFormat="1"/>
+    <w:lsdException w:name="heading 9" w:uiPriority="9" w:qFormat="1"/>
+    <w:lsdException w:name="toc 1" w:uiPriority="39"/>
+    <w:lsdException w:name="toc 2" w:uiPriority="39"/>
+    <w:lsdException w:name="toc 3" w:uiPriority="39"/>
+    <w:lsdException w:name="toc 4" w:uiPriority="39"/>
+    <w:lsdException w:name="toc 5" w:uiPriority="39"/>
+    <w:lsdException w:name="toc 6" w:uiPriority="39"/>
+    <w:lsdException w:name="toc 7" w:uiPriority="39"/>
+    <w:lsdException w:name="toc 8" w:uiPriority="39"/>
+    <w:lsdException w:name="toc 9" w:uiPriority="39"/>
+    <w:lsdException w:name="caption" w:uiPriority="35" w:qFormat="1"/>
+    <w:lsdException w:name="Title" w:semiHidden="0" w:uiPriority="10" w:unhideWhenUsed="0" w:qFormat="1"/>
+    <w:lsdException w:name="Default Paragraph Font" w:uiPriority="1"/>
+    <w:lsdException w:name="Subtitle" w:semiHidden="0" w:uiPriority="11" w:unhideWhenUsed="0" w:qFormat="1"/>
+    <w:lsdException w:name="Strong" w:semiHidden="0" w:uiPriority="22" w:unhideWhenUsed="0" w:qFormat="1"/>
+    <w:lsdException w:name="Emphasis" w:semiHidden="0" w:uiPriority="20" w:unhideWhenUsed="0" w:qFormat="1"/>
+    <w:lsdException w:name="Table Grid" w:semiHidden="0" w:uiPriority="39" w:unhideWhenUsed="0"/>
+    <w:lsdException w:name="Placeholder Text" w:unhideWhenUsed="0"/>
+    <w:lsdException w:name="No Spacing" w:semiHidden="0" w:uiPriority="1" w:unhideWhenUsed="0" w:qFormat="1"/>
+    <w:lsdException w:name="Light Shading" w:semiHidden="0" w:uiPriority="60" w:unhideWhenUsed="0"/>
+    <w:lsdException w:name="Light List" w:semiHidden="0" w:uiPriority="61" w:unhideWhenUsed="0"/>
+    <w:lsdException w:name="Light Grid" w:semiHidden="0" w:uiPriority="62" w:unhideWhenUsed="0"/>
+    <w:lsdException w:name="Medium Shading 1" w:semiHidden="0" w:uiPriority="63" w:unhideWhenUsed="0"/>
+    <w:lsdException w:name="Medium Shading 2" w:semiHidden="0" w:uiPriority="64" w:unhideWhenUsed="0"/>
+    <w:lsdException w:name="Medium List 1" w:semiHidden="0" w:uiPriority="65" w:unhideWhenUsed="0"/>
+    <w:lsdException w:name="Medium List 2" w:semiHidden="0" w:uiPriority="66" w:unhideWhenUsed="0"/>
+    <w:lsdException w:name="Medium Grid 1" w:semiHidden="0" w:uiPriority="67" w:unhideWhenUsed="0"/>
+    <w:lsdException w:name="Medium Grid 2" w:semiHidden="0" w:uiPriority="68" w:unhideWhenUsed="0"/>
+    <w:lsdException w:name="Medium Grid 3" w:semiHidden="0" w:uiPriority="69" w:unhideWhenUsed="0"/>
+    <w:lsdException w:name="Dark List" w:semiHidden="0" w:uiPriority="70" w:unhideWhenUsed="0"/>
+    <w:lsdException w:name="Colorful Shading" w:semiHidden="0" w:uiPriority="71" w:unhideWhenUsed="0"/>
+    <w:lsdException w:name="Colorful List" w:semiHidden="0" w:uiPriority="72" w:unhideWhenUsed="0"/>
+    <w:lsdException w:name="Colorful Grid" w:semiHidden="0" w:uiPriority="73" w:unhideWhenUsed="0"/>
+    <w:lsdException w:name="Light Shading Accent 1" w:semiHidden="0" w:uiPriority="60" w:unhideWhenUsed="0"/>
+    <w:lsdException w:name="Light List Accent 1" w:semiHidden="0" w:uiPriority="61" w:unhideWhenUsed="0"/>
+    <w:lsdException w:name="Light Grid Accent 1" w:semiHidden="0" w:uiPriority="62" w:unhideWhenUsed="0"/>
+    <w:lsdException w:name="Medium Shading 1 Accent 1" w:semiHidden="0" w:uiPriority="63" w:unhideWhenUsed="0"/>
+    <w:lsdException w:name="Medium Shading 2 Accent 1" w:semiHidden="0" w:uiPriority="64" w:unhideWhenUsed="0"/>
+    <w:lsdException w:name="Medium List 1 Accent 1" w:semiHidden="0" w:uiPriority="65" w:unhideWhenUsed="0"/>
+    <w:lsdException w:name="Revision" w:unhideWhenUsed="0"/>
+    <w:lsdException w:name="List Paragraph" w:semiHidden="0" w:uiPriority="34" w:unhideWhenUsed="0" w:qFormat="1"/>
+    <w:lsdException w:name="Quote" w:semiHidden="0" w:uiPriority="29" w:unhideWhenUsed="0" w:qFormat="1"/>
+    <w:lsdException w:name="Intense Quote" w:semiHidden="0" w:uiPriority="30" w:unhideWhenUsed="0" w:qFormat="1"/>
+    <w:lsdException w:name="Medium List 2 Accent 1" w:semiHidden="0" w:uiPriority="66" w:unhideWhenUsed="0"/>
+    <w:lsdException w:name="Medium Grid 1 Accent 1" w:semiHidden="0" w:uiPriority="67" w:unhideWhenUsed="0"/>
+    <w:lsdException w:name="Medium Grid 2 Accent 1" w:semiHidden="0" w:uiPriority="68" w:unhideWhenUsed="0"/>
+    <w:lsdException w:name="Medium Grid 3 Accent 1" w:semiHidden="0" w:uiPriority="69" w:unhideWhenUsed="0"/>
+    <w:lsdException w:name="Dark List Accent 1" w:semiHidden="0" w:uiPriority="70" w:unhideWhenUsed="0"/>
+    <w:lsdException w:name="Colorful Shading Accent 1" w:semiHidden="0" w:uiPriority="71" w:unhideWhenUsed="0"/>
+    <w:lsdException w:name="Colorful List Accent 1" w:semiHidden="0" w:uiPriority="72" w:unhideWhenUsed="0"/>
+    <w:lsdException w:name="Colorful Grid Accent 1" w:semiHidden="0" w:uiPriority="73" w:unhideWhenUsed="0"/>
+    <w:lsdException w:name="Light Shading Accent 2" w:semiHidden="0" w:uiPriority="60" w:unhideWhenUsed="0"/>
+    <w:lsdException w:name="Light List Accent 2" w:semiHidden="0" w:uiPriority="61" w:unhideWhenUsed="0"/>
+    <w:lsdException w:name="Light Grid Accent 2" w:semiHidden="0" w:uiPriority="62" w:unhideWhenUsed="0"/>
+    <w:lsdException w:name="Medium Shading 1 Accent 2" w:semiHidden="0" w:uiPriority="63" w:unhideWhenUsed="0"/>
+    <w:lsdException w:name="Medium Shading 2 Accent 2" w:semiHidden="0" w:uiPriority="64" w:unhideWhenUsed="0"/>
+    <w:lsdException w:name="Medium List 1 Accent 2" w:semiHidden="0" w:uiPriority="65" w:unhideWhenUsed="0"/>
+    <w:lsdException w:name="Medium List 2 Accent 2" w:semiHidden="0" w:uiPriority="66" w:unhideWhenUsed="0"/>
+    <w:lsdException w:name="Medium Grid 1 Accent 2" w:semiHidden="0" w:uiPriority="67" w:unhideWhenUsed="0"/>
+    <w:lsdException w:name="Medium Grid 2 Accent 2" w:semiHidden="0" w:uiPriority="68" w:unhideWhenUsed="0"/>
+    <w:lsdException w:name="Medium Grid 3 Accent 2" w:semiHidden="0" w:uiPriority="69" w:unhideWhenUsed="0"/>
+    <w:lsdException w:name="Dark List Accent 2" w:semiHidden="0" w:uiPriority="70" w:unhideWhenUsed="0"/>
+    <w:lsdException w:name="Colorful Shading Accent 2" w:semiHidden="0" w:uiPriority="71" w:unhideWhenUsed="0"/>
+    <w:lsdException w:name="Colorful List Accent 2" w:semiHidden="0" w:uiPriority="72" w:unhideWhenUsed="0"/>
+    <w:lsdException w:name="Colorful Grid Accent 2" w:semiHidden="0" w:uiPriority="73" w:unhideWhenUsed="0"/>
+    <w:lsdException w:name="Light Shading Accent 3" w:semiHidden="0" w:uiPriority="60" w:unhideWhenUsed="0"/>
+    <w:lsdException w:name="Light List Accent 3" w:semiHidden="0" w:uiPriority="61" w:unhideWhenUsed="0"/>
+    <w:lsdException w:name="Light Grid Accent 3" w:semiHidden="0" w:uiPriority="62" w:unhideWhenUsed="0"/>
+    <w:lsdException w:name="Medium Shading 1 Accent 3" w:semiHidden="0" w:uiPriority="63" w:unhideWhenUsed="0"/>
+    <w:lsdException w:name="Medium Shading 2 Accent 3" w:semiHidden="0" w:uiPriority="64" w:unhideWhenUsed="0"/>
+    <w:lsdException w:name="Medium List 1 Accent 3" w:semiHidden="0" w:uiPriority="65" w:unhideWhenUsed="0"/>
+    <w:lsdException w:name="Medium List 2 Accent 3" w:semiHidden="0" w:uiPriority="66" w:unhideWhenUsed="0"/>
+    <w:lsdException w:name="Medium Grid 1 Accent 3" w:semiHidden="0" w:uiPriority="67" w:unhideWhenUsed="0"/>
+    <w:lsdException w:name="Medium Grid 2 Accent 3" w:semiHidden="0" w:uiPriority="68" w:unhideWhenUsed="0"/>
+    <w:lsdException w:name="Medium Grid 3 Accent 3" w:semiHidden="0" w:uiPriority="69" w:unhideWhenUsed="0"/>
+    <w:lsdException w:name="Dark List Accent 3" w:semiHidden="0" w:uiPriority="70" w:unhideWhenUsed="0"/>
+    <w:lsdException w:name="Colorful Shading Accent 3" w:semiHidden="0" w:uiPriority="71" w:unhideWhenUsed="0"/>
+    <w:lsdException w:name="Colorful List Accent 3" w:semiHidden="0" w:uiPriority="72" w:unhideWhenUsed="0"/>
+    <w:lsdException w:name="Colorful Grid Accent 3" w:semiHidden="0" w:uiPriority="73" w:unhideWhenUsed="0"/>
+    <w:lsdException w:name="Light Shading Accent 4" w:semiHidden="0" w:uiPriority="60" w:unhideWhenUsed="0"/>
+    <w:lsdException w:name="Light List Accent 4" w:semiHidden="0" w:uiPriority="61" w:unhideWhenUsed="0"/>
+    <w:lsdException w:name="Light Grid Accent 4" w:semiHidden="0" w:uiPriority="62" w:unhideWhenUsed="0"/>
+    <w:lsdException w:name="Medium Shading 1 Accent 4" w:semiHidden="0" w:uiPriority="63" w:unhideWhenUsed="0"/>
+    <w:lsdException w:name="Medium Shading 2 Accent 4" w:semiHidden="0" w:uiPriority="64" w:unhideWhenUsed="0"/>
+    <w:lsdException w:name="Medium List 1 Accent 4" w:semiHidden="0" w:uiPriority="65" w:unhideWhenUsed="0"/>
+    <w:lsdException w:name="Medium List 2 Accent 4" w:semiHidden="0" w:uiPriority="66" w:unhideWhenUsed="0"/>
+    <w:lsdException w:name="Medium Grid 1 Accent 4" w:semiHidden="0" w:uiPriority="67" w:unhideWhenUsed="0"/>
+    <w:lsdException w:name="Medium Grid 2 Accent 4" w:semiHidden="0" w:uiPriority="68" w:unhideWhenUsed="0"/>
+    <w:lsdException w:name="Medium Grid 3 Accent 4" w:semiHidden="0" w:uiPriority="69" w:unhideWhenUsed="0"/>
+    <w:lsdException w:name="Dark List Accent 4" w:semiHidden="0" w:uiPriority="70" w:unhideWhenUsed="0"/>
+    <w:lsdException w:name="Colorful Shading Accent 4" w:semiHidden="0" w:uiPriority="71" w:unhideWhenUsed="0"/>
+    <w:lsdException w:name="Colorful List Accent 4" w:semiHidden="0" w:uiPriority="72" w:unhideWhenUsed="0"/>
+    <w:lsdException w:name="Colorful Grid Accent 4" w:semiHidden="0" w:uiPriority="73" w:unhideWhenUsed="0"/>
+    <w:lsdException w:name="Light Shading Accent 5" w:semiHidden="0" w:uiPriority="60" w:unhideWhenUsed="0"/>
+    <w:lsdException w:name="Light List Accent 5" w:semiHidden="0" w:uiPriority="61" w:unhideWhenUsed="0"/>
+    <w:lsdException w:name="Light Grid Accent 5" w:semiHidden="0" w:uiPriority="62" w:unhideWhenUsed="0"/>
+    <w:lsdException w:name="Medium Shading 1 Accent 5" w:semiHidden="0" w:uiPriority="63" w:unhideWhenUsed="0"/>
+    <w:lsdException w:name="Medium Shading 2 Accent 5" w:semiHidden="0" w:uiPriority="64" w:unhideWhenUsed="0"/>
+    <w:lsdException w:name="Medium List 1 Accent 5" w:semiHidden="0" w:uiPriority="65" w:unhideWhenUsed="0"/>
+    <w:lsdException w:name="Medium List 2 Accent 5" w:semiHidden="0" w:uiPriority="66" w:unhideWhenUsed="0"/>
+    <w:lsdException w:name="Medium Grid 1 Accent 5" w:semiHidden="0" w:uiPriority="67" w:unhideWhenUsed="0"/>
+    <w:lsdException w:name="Medium Grid 2 Accent 5" w:semiHidden="0" w:uiPriority="68" w:unhideWhenUsed="0"/>
+    <w:lsdException w:name="Medium Grid 3 Accent 5" w:semiHidden="0" w:uiPriority="69" w:unhideWhenUsed="0"/>
+    <w:lsdException w:name="Dark List Accent 5" w:semiHidden="0" w:uiPriority="70" w:unhideWhenUsed="0"/>
+    <w:lsdException w:name="Colorful Shading Accent 5" w:semiHidden="0" w:uiPriority="71" w:unhideWhenUsed="0"/>
+    <w:lsdException w:name="Colorful List Accent 5" w:semiHidden="0" w:uiPriority="72" w:unhideWhenUsed="0"/>
+    <w:lsdException w:name="Colorful Grid Accent 5" w:semiHidden="0" w:uiPriority="73" w:unhideWhenUsed="0"/>
+    <w:lsdException w:name="Light Shading Accent 6" w:semiHidden="0" w:uiPriority="60" w:unhideWhenUsed="0"/>
+    <w:lsdException w:name="Light List Accent 6" w:semiHidden="0" w:uiPriority="61" w:unhideWhenUsed="0"/>
+    <w:lsdException w:name="Light Grid Accent 6" w:semiHidden="0" w:uiPriority="62" w:unhideWhenUsed="0"/>
+    <w:lsdException w:name="Medium Shading 1 Accent 6" w:semiHidden="0" w:uiPriority="63" w:unhideWhenUsed="0"/>
+    <w:lsdException w:name="Medium Shading 2 Accent 6" w:semiHidden="0" w:uiPriority="64" w:unhideWhenUsed="0"/>
+    <w:lsdException w:name="Medium List 1 Accent 6" w:semiHidden="0" w:uiPriority="65" w:unhideWhenUsed="0"/>
+    <w:lsdException w:name="Medium List 2 Accent 6" w:semiHidden="0" w:uiPriority="66" w:unhideWhenUsed="0"/>
+    <w:lsdException w:name="Medium Grid 1 Accent 6" w:semiHidden="0" w:uiPriority="67" w:unhideWhenUsed="0"/>
+    <w:lsdException w:name="Medium Grid 2 Accent 6" w:semiHidden="0" w:uiPriority="68" w:unhideWhenUsed="0"/>
+    <w:lsdException w:name="Medium Grid 3 Accent 6" w:semiHidden="0" w:uiPriority="69" w:unhideWhenUsed="0"/>
+    <w:lsdException w:name="Dark List Accent 6" w:semiHidden="0" w:uiPriority="70" w:unhideWhenUsed="0"/>
+    <w:lsdException w:name="Colorful Shading Accent 6" w:semiHidden="0" w:uiPriority="71" w:unhideWhenUsed="0"/>
+    <w:lsdException w:name="Colorful List Accent 6" w:semiHidden="0" w:uiPriority="72" w:unhideWhenUsed="0"/>
+    <w:lsdException w:name="Colorful Grid Accent 6" w:semiHidden="0" w:uiPriority="73" w:unhideWhenUsed="0"/>
+    <w:lsdException w:name="Subtle Emphasis" w:semiHidden="0" w:uiPriority="19" w:unhideWhenUsed="0" w:qFormat="1"/>
+    <w:lsdException w:name="Intense Emphasis" w:semiHidden="0" w:uiPriority="21" w:unhideWhenUsed="0" w:qFormat="1"/>
+    <w:lsdException w:name="Subtle Reference" w:semiHidden="0" w:uiPriority="31" w:unhideWhenUsed="0" w:qFormat="1"/>
+    <w:lsdException w:name="Intense Reference" w:semiHidden="0" w:uiPriority="32" w:unhideWhenUsed="0" w:qFormat="1"/>
+    <w:lsdException w:name="Book Title" w:semiHidden="0" w:uiPriority="33" w:unhideWhenUsed="0" w:qFormat="1"/>
+    <w:lsdException w:name="Bibliography" w:uiPriority="37"/>
+    <w:lsdException w:name="TOC Heading" w:uiPriority="39" w:qFormat="1"/>
   </w:latentStyles>
   <w:style w:type="paragraph" w:default="1" w:styleId="Standard">
     <w:name w:val="Normal"/>
@@ -2030,6 +1871,7 @@
       <w:spacing w:after="0" w:line="240" w:lineRule="auto"/>
     </w:pPr>
     <w:tblPr>
+      <w:tblInd w:w="0" w:type="dxa"/>
       <w:tblBorders>
         <w:top w:val="single" w:sz="4" w:space="0" w:color="auto"/>
         <w:left w:val="single" w:sz="4" w:space="0" w:color="auto"/>
@@ -2038,6 +1880,12 @@
         <w:insideH w:val="single" w:sz="4" w:space="0" w:color="auto"/>
         <w:insideV w:val="single" w:sz="4" w:space="0" w:color="auto"/>
       </w:tblBorders>
+      <w:tblCellMar>
+        <w:top w:w="0" w:type="dxa"/>
+        <w:left w:w="108" w:type="dxa"/>
+        <w:bottom w:w="0" w:type="dxa"/>
+        <w:right w:w="108" w:type="dxa"/>
+      </w:tblCellMar>
     </w:tblPr>
   </w:style>
   <w:style w:type="character" w:styleId="IntensiveHervorhebung">
@@ -2111,6 +1959,540 @@
     <w:rPr>
       <w:rFonts w:asciiTheme="majorHAnsi" w:eastAsiaTheme="majorEastAsia" w:hAnsiTheme="majorHAnsi" w:cstheme="majorBidi"/>
       <w:color w:val="1F3763" w:themeColor="accent1" w:themeShade="7F"/>
+    </w:rPr>
+  </w:style>
+  <w:style w:type="paragraph" w:styleId="Sprechblasentext">
+    <w:name w:val="Balloon Text"/>
+    <w:basedOn w:val="Standard"/>
+    <w:link w:val="SprechblasentextZchn"/>
+    <w:uiPriority w:val="99"/>
+    <w:semiHidden/>
+    <w:unhideWhenUsed/>
+    <w:rsid w:val="00C3042A"/>
+    <w:pPr>
+      <w:spacing w:after="0" w:line="240" w:lineRule="auto"/>
+    </w:pPr>
+    <w:rPr>
+      <w:rFonts w:ascii="Tahoma" w:hAnsi="Tahoma" w:cs="Tahoma"/>
+      <w:sz w:val="16"/>
+      <w:szCs w:val="16"/>
+    </w:rPr>
+  </w:style>
+  <w:style w:type="character" w:customStyle="1" w:styleId="SprechblasentextZchn">
+    <w:name w:val="Sprechblasentext Zchn"/>
+    <w:basedOn w:val="Absatz-Standardschriftart"/>
+    <w:link w:val="Sprechblasentext"/>
+    <w:uiPriority w:val="99"/>
+    <w:semiHidden/>
+    <w:rsid w:val="00C3042A"/>
+    <w:rPr>
+      <w:rFonts w:ascii="Tahoma" w:hAnsi="Tahoma" w:cs="Tahoma"/>
+      <w:sz w:val="16"/>
+      <w:szCs w:val="16"/>
+    </w:rPr>
+  </w:style>
+</w:styles>
+</file>
+
+<file path=word/stylesWithEffects.xml><?xml version="1.0" encoding="utf-8"?>
+<w:styles xmlns:wpc="http://schemas.microsoft.com/office/word/2010/wordprocessingCanvas" xmlns:mc="http://schemas.openxmlformats.org/markup-compatibility/2006" xmlns:o="urn:schemas-microsoft-com:office:office" xmlns:r="http://schemas.openxmlformats.org/officeDocument/2006/relationships" xmlns:m="http://schemas.openxmlformats.org/officeDocument/2006/math" xmlns:v="urn:schemas-microsoft-com:vml" xmlns:wp14="http://schemas.microsoft.com/office/word/2010/wordprocessingDrawing" xmlns:wp="http://schemas.openxmlformats.org/drawingml/2006/wordprocessingDrawing" xmlns:w10="urn:schemas-microsoft-com:office:word" xmlns:w="http://schemas.openxmlformats.org/wordprocessingml/2006/main" xmlns:w14="http://schemas.microsoft.com/office/word/2010/wordml" xmlns:wpg="http://schemas.microsoft.com/office/word/2010/wordprocessingGroup" xmlns:wpi="http://schemas.microsoft.com/office/word/2010/wordprocessingInk" xmlns:wne="http://schemas.microsoft.com/office/word/2006/wordml" xmlns:wps="http://schemas.microsoft.com/office/word/2010/wordprocessingShape" mc:Ignorable="w14 wp14">
+  <w:docDefaults>
+    <w:rPrDefault>
+      <w:rPr>
+        <w:rFonts w:asciiTheme="minorHAnsi" w:eastAsiaTheme="minorHAnsi" w:hAnsiTheme="minorHAnsi" w:cstheme="minorBidi"/>
+        <w:sz w:val="22"/>
+        <w:szCs w:val="22"/>
+        <w:lang w:val="de-DE" w:eastAsia="en-US" w:bidi="ar-SA"/>
+      </w:rPr>
+    </w:rPrDefault>
+    <w:pPrDefault>
+      <w:pPr>
+        <w:spacing w:after="160" w:line="259" w:lineRule="auto"/>
+      </w:pPr>
+    </w:pPrDefault>
+  </w:docDefaults>
+  <w:latentStyles w:defLockedState="0" w:defUIPriority="99" w:defSemiHidden="1" w:defUnhideWhenUsed="1" w:defQFormat="0" w:count="267">
+    <w:lsdException w:name="Normal" w:semiHidden="0" w:uiPriority="0" w:unhideWhenUsed="0" w:qFormat="1"/>
+    <w:lsdException w:name="heading 1" w:semiHidden="0" w:uiPriority="9" w:unhideWhenUsed="0" w:qFormat="1"/>
+    <w:lsdException w:name="heading 2" w:uiPriority="9" w:qFormat="1"/>
+    <w:lsdException w:name="heading 3" w:uiPriority="9" w:qFormat="1"/>
+    <w:lsdException w:name="heading 4" w:uiPriority="9" w:qFormat="1"/>
+    <w:lsdException w:name="heading 5" w:uiPriority="9" w:qFormat="1"/>
+    <w:lsdException w:name="heading 6" w:uiPriority="9" w:qFormat="1"/>
+    <w:lsdException w:name="heading 7" w:uiPriority="9" w:qFormat="1"/>
+    <w:lsdException w:name="heading 8" w:uiPriority="9" w:qFormat="1"/>
+    <w:lsdException w:name="heading 9" w:uiPriority="9" w:qFormat="1"/>
+    <w:lsdException w:name="toc 1" w:uiPriority="39"/>
+    <w:lsdException w:name="toc 2" w:uiPriority="39"/>
+    <w:lsdException w:name="toc 3" w:uiPriority="39"/>
+    <w:lsdException w:name="toc 4" w:uiPriority="39"/>
+    <w:lsdException w:name="toc 5" w:uiPriority="39"/>
+    <w:lsdException w:name="toc 6" w:uiPriority="39"/>
+    <w:lsdException w:name="toc 7" w:uiPriority="39"/>
+    <w:lsdException w:name="toc 8" w:uiPriority="39"/>
+    <w:lsdException w:name="toc 9" w:uiPriority="39"/>
+    <w:lsdException w:name="caption" w:uiPriority="35" w:qFormat="1"/>
+    <w:lsdException w:name="Title" w:semiHidden="0" w:uiPriority="10" w:unhideWhenUsed="0" w:qFormat="1"/>
+    <w:lsdException w:name="Default Paragraph Font" w:uiPriority="1"/>
+    <w:lsdException w:name="Subtitle" w:semiHidden="0" w:uiPriority="11" w:unhideWhenUsed="0" w:qFormat="1"/>
+    <w:lsdException w:name="Strong" w:semiHidden="0" w:uiPriority="22" w:unhideWhenUsed="0" w:qFormat="1"/>
+    <w:lsdException w:name="Emphasis" w:semiHidden="0" w:uiPriority="20" w:unhideWhenUsed="0" w:qFormat="1"/>
+    <w:lsdException w:name="Table Grid" w:semiHidden="0" w:uiPriority="39" w:unhideWhenUsed="0"/>
+    <w:lsdException w:name="Placeholder Text" w:unhideWhenUsed="0"/>
+    <w:lsdException w:name="No Spacing" w:semiHidden="0" w:uiPriority="1" w:unhideWhenUsed="0" w:qFormat="1"/>
+    <w:lsdException w:name="Light Shading" w:semiHidden="0" w:uiPriority="60" w:unhideWhenUsed="0"/>
+    <w:lsdException w:name="Light List" w:semiHidden="0" w:uiPriority="61" w:unhideWhenUsed="0"/>
+    <w:lsdException w:name="Light Grid" w:semiHidden="0" w:uiPriority="62" w:unhideWhenUsed="0"/>
+    <w:lsdException w:name="Medium Shading 1" w:semiHidden="0" w:uiPriority="63" w:unhideWhenUsed="0"/>
+    <w:lsdException w:name="Medium Shading 2" w:semiHidden="0" w:uiPriority="64" w:unhideWhenUsed="0"/>
+    <w:lsdException w:name="Medium List 1" w:semiHidden="0" w:uiPriority="65" w:unhideWhenUsed="0"/>
+    <w:lsdException w:name="Medium List 2" w:semiHidden="0" w:uiPriority="66" w:unhideWhenUsed="0"/>
+    <w:lsdException w:name="Medium Grid 1" w:semiHidden="0" w:uiPriority="67" w:unhideWhenUsed="0"/>
+    <w:lsdException w:name="Medium Grid 2" w:semiHidden="0" w:uiPriority="68" w:unhideWhenUsed="0"/>
+    <w:lsdException w:name="Medium Grid 3" w:semiHidden="0" w:uiPriority="69" w:unhideWhenUsed="0"/>
+    <w:lsdException w:name="Dark List" w:semiHidden="0" w:uiPriority="70" w:unhideWhenUsed="0"/>
+    <w:lsdException w:name="Colorful Shading" w:semiHidden="0" w:uiPriority="71" w:unhideWhenUsed="0"/>
+    <w:lsdException w:name="Colorful List" w:semiHidden="0" w:uiPriority="72" w:unhideWhenUsed="0"/>
+    <w:lsdException w:name="Colorful Grid" w:semiHidden="0" w:uiPriority="73" w:unhideWhenUsed="0"/>
+    <w:lsdException w:name="Light Shading Accent 1" w:semiHidden="0" w:uiPriority="60" w:unhideWhenUsed="0"/>
+    <w:lsdException w:name="Light List Accent 1" w:semiHidden="0" w:uiPriority="61" w:unhideWhenUsed="0"/>
+    <w:lsdException w:name="Light Grid Accent 1" w:semiHidden="0" w:uiPriority="62" w:unhideWhenUsed="0"/>
+    <w:lsdException w:name="Medium Shading 1 Accent 1" w:semiHidden="0" w:uiPriority="63" w:unhideWhenUsed="0"/>
+    <w:lsdException w:name="Medium Shading 2 Accent 1" w:semiHidden="0" w:uiPriority="64" w:unhideWhenUsed="0"/>
+    <w:lsdException w:name="Medium List 1 Accent 1" w:semiHidden="0" w:uiPriority="65" w:unhideWhenUsed="0"/>
+    <w:lsdException w:name="Revision" w:unhideWhenUsed="0"/>
+    <w:lsdException w:name="List Paragraph" w:semiHidden="0" w:uiPriority="34" w:unhideWhenUsed="0" w:qFormat="1"/>
+    <w:lsdException w:name="Quote" w:semiHidden="0" w:uiPriority="29" w:unhideWhenUsed="0" w:qFormat="1"/>
+    <w:lsdException w:name="Intense Quote" w:semiHidden="0" w:uiPriority="30" w:unhideWhenUsed="0" w:qFormat="1"/>
+    <w:lsdException w:name="Medium List 2 Accent 1" w:semiHidden="0" w:uiPriority="66" w:unhideWhenUsed="0"/>
+    <w:lsdException w:name="Medium Grid 1 Accent 1" w:semiHidden="0" w:uiPriority="67" w:unhideWhenUsed="0"/>
+    <w:lsdException w:name="Medium Grid 2 Accent 1" w:semiHidden="0" w:uiPriority="68" w:unhideWhenUsed="0"/>
+    <w:lsdException w:name="Medium Grid 3 Accent 1" w:semiHidden="0" w:uiPriority="69" w:unhideWhenUsed="0"/>
+    <w:lsdException w:name="Dark List Accent 1" w:semiHidden="0" w:uiPriority="70" w:unhideWhenUsed="0"/>
+    <w:lsdException w:name="Colorful Shading Accent 1" w:semiHidden="0" w:uiPriority="71" w:unhideWhenUsed="0"/>
+    <w:lsdException w:name="Colorful List Accent 1" w:semiHidden="0" w:uiPriority="72" w:unhideWhenUsed="0"/>
+    <w:lsdException w:name="Colorful Grid Accent 1" w:semiHidden="0" w:uiPriority="73" w:unhideWhenUsed="0"/>
+    <w:lsdException w:name="Light Shading Accent 2" w:semiHidden="0" w:uiPriority="60" w:unhideWhenUsed="0"/>
+    <w:lsdException w:name="Light List Accent 2" w:semiHidden="0" w:uiPriority="61" w:unhideWhenUsed="0"/>
+    <w:lsdException w:name="Light Grid Accent 2" w:semiHidden="0" w:uiPriority="62" w:unhideWhenUsed="0"/>
+    <w:lsdException w:name="Medium Shading 1 Accent 2" w:semiHidden="0" w:uiPriority="63" w:unhideWhenUsed="0"/>
+    <w:lsdException w:name="Medium Shading 2 Accent 2" w:semiHidden="0" w:uiPriority="64" w:unhideWhenUsed="0"/>
+    <w:lsdException w:name="Medium List 1 Accent 2" w:semiHidden="0" w:uiPriority="65" w:unhideWhenUsed="0"/>
+    <w:lsdException w:name="Medium List 2 Accent 2" w:semiHidden="0" w:uiPriority="66" w:unhideWhenUsed="0"/>
+    <w:lsdException w:name="Medium Grid 1 Accent 2" w:semiHidden="0" w:uiPriority="67" w:unhideWhenUsed="0"/>
+    <w:lsdException w:name="Medium Grid 2 Accent 2" w:semiHidden="0" w:uiPriority="68" w:unhideWhenUsed="0"/>
+    <w:lsdException w:name="Medium Grid 3 Accent 2" w:semiHidden="0" w:uiPriority="69" w:unhideWhenUsed="0"/>
+    <w:lsdException w:name="Dark List Accent 2" w:semiHidden="0" w:uiPriority="70" w:unhideWhenUsed="0"/>
+    <w:lsdException w:name="Colorful Shading Accent 2" w:semiHidden="0" w:uiPriority="71" w:unhideWhenUsed="0"/>
+    <w:lsdException w:name="Colorful List Accent 2" w:semiHidden="0" w:uiPriority="72" w:unhideWhenUsed="0"/>
+    <w:lsdException w:name="Colorful Grid Accent 2" w:semiHidden="0" w:uiPriority="73" w:unhideWhenUsed="0"/>
+    <w:lsdException w:name="Light Shading Accent 3" w:semiHidden="0" w:uiPriority="60" w:unhideWhenUsed="0"/>
+    <w:lsdException w:name="Light List Accent 3" w:semiHidden="0" w:uiPriority="61" w:unhideWhenUsed="0"/>
+    <w:lsdException w:name="Light Grid Accent 3" w:semiHidden="0" w:uiPriority="62" w:unhideWhenUsed="0"/>
+    <w:lsdException w:name="Medium Shading 1 Accent 3" w:semiHidden="0" w:uiPriority="63" w:unhideWhenUsed="0"/>
+    <w:lsdException w:name="Medium Shading 2 Accent 3" w:semiHidden="0" w:uiPriority="64" w:unhideWhenUsed="0"/>
+    <w:lsdException w:name="Medium List 1 Accent 3" w:semiHidden="0" w:uiPriority="65" w:unhideWhenUsed="0"/>
+    <w:lsdException w:name="Medium List 2 Accent 3" w:semiHidden="0" w:uiPriority="66" w:unhideWhenUsed="0"/>
+    <w:lsdException w:name="Medium Grid 1 Accent 3" w:semiHidden="0" w:uiPriority="67" w:unhideWhenUsed="0"/>
+    <w:lsdException w:name="Medium Grid 2 Accent 3" w:semiHidden="0" w:uiPriority="68" w:unhideWhenUsed="0"/>
+    <w:lsdException w:name="Medium Grid 3 Accent 3" w:semiHidden="0" w:uiPriority="69" w:unhideWhenUsed="0"/>
+    <w:lsdException w:name="Dark List Accent 3" w:semiHidden="0" w:uiPriority="70" w:unhideWhenUsed="0"/>
+    <w:lsdException w:name="Colorful Shading Accent 3" w:semiHidden="0" w:uiPriority="71" w:unhideWhenUsed="0"/>
+    <w:lsdException w:name="Colorful List Accent 3" w:semiHidden="0" w:uiPriority="72" w:unhideWhenUsed="0"/>
+    <w:lsdException w:name="Colorful Grid Accent 3" w:semiHidden="0" w:uiPriority="73" w:unhideWhenUsed="0"/>
+    <w:lsdException w:name="Light Shading Accent 4" w:semiHidden="0" w:uiPriority="60" w:unhideWhenUsed="0"/>
+    <w:lsdException w:name="Light List Accent 4" w:semiHidden="0" w:uiPriority="61" w:unhideWhenUsed="0"/>
+    <w:lsdException w:name="Light Grid Accent 4" w:semiHidden="0" w:uiPriority="62" w:unhideWhenUsed="0"/>
+    <w:lsdException w:name="Medium Shading 1 Accent 4" w:semiHidden="0" w:uiPriority="63" w:unhideWhenUsed="0"/>
+    <w:lsdException w:name="Medium Shading 2 Accent 4" w:semiHidden="0" w:uiPriority="64" w:unhideWhenUsed="0"/>
+    <w:lsdException w:name="Medium List 1 Accent 4" w:semiHidden="0" w:uiPriority="65" w:unhideWhenUsed="0"/>
+    <w:lsdException w:name="Medium List 2 Accent 4" w:semiHidden="0" w:uiPriority="66" w:unhideWhenUsed="0"/>
+    <w:lsdException w:name="Medium Grid 1 Accent 4" w:semiHidden="0" w:uiPriority="67" w:unhideWhenUsed="0"/>
+    <w:lsdException w:name="Medium Grid 2 Accent 4" w:semiHidden="0" w:uiPriority="68" w:unhideWhenUsed="0"/>
+    <w:lsdException w:name="Medium Grid 3 Accent 4" w:semiHidden="0" w:uiPriority="69" w:unhideWhenUsed="0"/>
+    <w:lsdException w:name="Dark List Accent 4" w:semiHidden="0" w:uiPriority="70" w:unhideWhenUsed="0"/>
+    <w:lsdException w:name="Colorful Shading Accent 4" w:semiHidden="0" w:uiPriority="71" w:unhideWhenUsed="0"/>
+    <w:lsdException w:name="Colorful List Accent 4" w:semiHidden="0" w:uiPriority="72" w:unhideWhenUsed="0"/>
+    <w:lsdException w:name="Colorful Grid Accent 4" w:semiHidden="0" w:uiPriority="73" w:unhideWhenUsed="0"/>
+    <w:lsdException w:name="Light Shading Accent 5" w:semiHidden="0" w:uiPriority="60" w:unhideWhenUsed="0"/>
+    <w:lsdException w:name="Light List Accent 5" w:semiHidden="0" w:uiPriority="61" w:unhideWhenUsed="0"/>
+    <w:lsdException w:name="Light Grid Accent 5" w:semiHidden="0" w:uiPriority="62" w:unhideWhenUsed="0"/>
+    <w:lsdException w:name="Medium Shading 1 Accent 5" w:semiHidden="0" w:uiPriority="63" w:unhideWhenUsed="0"/>
+    <w:lsdException w:name="Medium Shading 2 Accent 5" w:semiHidden="0" w:uiPriority="64" w:unhideWhenUsed="0"/>
+    <w:lsdException w:name="Medium List 1 Accent 5" w:semiHidden="0" w:uiPriority="65" w:unhideWhenUsed="0"/>
+    <w:lsdException w:name="Medium List 2 Accent 5" w:semiHidden="0" w:uiPriority="66" w:unhideWhenUsed="0"/>
+    <w:lsdException w:name="Medium Grid 1 Accent 5" w:semiHidden="0" w:uiPriority="67" w:unhideWhenUsed="0"/>
+    <w:lsdException w:name="Medium Grid 2 Accent 5" w:semiHidden="0" w:uiPriority="68" w:unhideWhenUsed="0"/>
+    <w:lsdException w:name="Medium Grid 3 Accent 5" w:semiHidden="0" w:uiPriority="69" w:unhideWhenUsed="0"/>
+    <w:lsdException w:name="Dark List Accent 5" w:semiHidden="0" w:uiPriority="70" w:unhideWhenUsed="0"/>
+    <w:lsdException w:name="Colorful Shading Accent 5" w:semiHidden="0" w:uiPriority="71" w:unhideWhenUsed="0"/>
+    <w:lsdException w:name="Colorful List Accent 5" w:semiHidden="0" w:uiPriority="72" w:unhideWhenUsed="0"/>
+    <w:lsdException w:name="Colorful Grid Accent 5" w:semiHidden="0" w:uiPriority="73" w:unhideWhenUsed="0"/>
+    <w:lsdException w:name="Light Shading Accent 6" w:semiHidden="0" w:uiPriority="60" w:unhideWhenUsed="0"/>
+    <w:lsdException w:name="Light List Accent 6" w:semiHidden="0" w:uiPriority="61" w:unhideWhenUsed="0"/>
+    <w:lsdException w:name="Light Grid Accent 6" w:semiHidden="0" w:uiPriority="62" w:unhideWhenUsed="0"/>
+    <w:lsdException w:name="Medium Shading 1 Accent 6" w:semiHidden="0" w:uiPriority="63" w:unhideWhenUsed="0"/>
+    <w:lsdException w:name="Medium Shading 2 Accent 6" w:semiHidden="0" w:uiPriority="64" w:unhideWhenUsed="0"/>
+    <w:lsdException w:name="Medium List 1 Accent 6" w:semiHidden="0" w:uiPriority="65" w:unhideWhenUsed="0"/>
+    <w:lsdException w:name="Medium List 2 Accent 6" w:semiHidden="0" w:uiPriority="66" w:unhideWhenUsed="0"/>
+    <w:lsdException w:name="Medium Grid 1 Accent 6" w:semiHidden="0" w:uiPriority="67" w:unhideWhenUsed="0"/>
+    <w:lsdException w:name="Medium Grid 2 Accent 6" w:semiHidden="0" w:uiPriority="68" w:unhideWhenUsed="0"/>
+    <w:lsdException w:name="Medium Grid 3 Accent 6" w:semiHidden="0" w:uiPriority="69" w:unhideWhenUsed="0"/>
+    <w:lsdException w:name="Dark List Accent 6" w:semiHidden="0" w:uiPriority="70" w:unhideWhenUsed="0"/>
+    <w:lsdException w:name="Colorful Shading Accent 6" w:semiHidden="0" w:uiPriority="71" w:unhideWhenUsed="0"/>
+    <w:lsdException w:name="Colorful List Accent 6" w:semiHidden="0" w:uiPriority="72" w:unhideWhenUsed="0"/>
+    <w:lsdException w:name="Colorful Grid Accent 6" w:semiHidden="0" w:uiPriority="73" w:unhideWhenUsed="0"/>
+    <w:lsdException w:name="Subtle Emphasis" w:semiHidden="0" w:uiPriority="19" w:unhideWhenUsed="0" w:qFormat="1"/>
+    <w:lsdException w:name="Intense Emphasis" w:semiHidden="0" w:uiPriority="21" w:unhideWhenUsed="0" w:qFormat="1"/>
+    <w:lsdException w:name="Subtle Reference" w:semiHidden="0" w:uiPriority="31" w:unhideWhenUsed="0" w:qFormat="1"/>
+    <w:lsdException w:name="Intense Reference" w:semiHidden="0" w:uiPriority="32" w:unhideWhenUsed="0" w:qFormat="1"/>
+    <w:lsdException w:name="Book Title" w:semiHidden="0" w:uiPriority="33" w:unhideWhenUsed="0" w:qFormat="1"/>
+    <w:lsdException w:name="Bibliography" w:uiPriority="37"/>
+    <w:lsdException w:name="TOC Heading" w:uiPriority="39" w:qFormat="1"/>
+  </w:latentStyles>
+  <w:style w:type="paragraph" w:default="1" w:styleId="Standard">
+    <w:name w:val="Normal"/>
+    <w:qFormat/>
+  </w:style>
+  <w:style w:type="paragraph" w:styleId="berschrift1">
+    <w:name w:val="heading 1"/>
+    <w:basedOn w:val="Standard"/>
+    <w:next w:val="Standard"/>
+    <w:link w:val="berschrift1Zchn"/>
+    <w:uiPriority w:val="9"/>
+    <w:qFormat/>
+    <w:rsid w:val="00B756B1"/>
+    <w:pPr>
+      <w:keepNext/>
+      <w:keepLines/>
+      <w:spacing w:before="240" w:after="0"/>
+      <w:outlineLvl w:val="0"/>
+    </w:pPr>
+    <w:rPr>
+      <w:rFonts w:asciiTheme="majorHAnsi" w:eastAsiaTheme="majorEastAsia" w:hAnsiTheme="majorHAnsi" w:cstheme="majorBidi"/>
+      <w:color w:val="2F5496" w:themeColor="accent1" w:themeShade="BF"/>
+      <w:sz w:val="32"/>
+      <w:szCs w:val="32"/>
+    </w:rPr>
+  </w:style>
+  <w:style w:type="paragraph" w:styleId="berschrift2">
+    <w:name w:val="heading 2"/>
+    <w:basedOn w:val="Standard"/>
+    <w:next w:val="Standard"/>
+    <w:link w:val="berschrift2Zchn"/>
+    <w:uiPriority w:val="9"/>
+    <w:unhideWhenUsed/>
+    <w:qFormat/>
+    <w:rsid w:val="004C55D5"/>
+    <w:pPr>
+      <w:keepNext/>
+      <w:keepLines/>
+      <w:spacing w:before="40" w:after="0"/>
+      <w:outlineLvl w:val="1"/>
+    </w:pPr>
+    <w:rPr>
+      <w:rFonts w:asciiTheme="majorHAnsi" w:eastAsiaTheme="majorEastAsia" w:hAnsiTheme="majorHAnsi" w:cstheme="majorBidi"/>
+      <w:color w:val="2F5496" w:themeColor="accent1" w:themeShade="BF"/>
+      <w:sz w:val="26"/>
+      <w:szCs w:val="26"/>
+    </w:rPr>
+  </w:style>
+  <w:style w:type="paragraph" w:styleId="berschrift3">
+    <w:name w:val="heading 3"/>
+    <w:basedOn w:val="Standard"/>
+    <w:next w:val="Standard"/>
+    <w:link w:val="berschrift3Zchn"/>
+    <w:uiPriority w:val="9"/>
+    <w:unhideWhenUsed/>
+    <w:qFormat/>
+    <w:rsid w:val="004C55D5"/>
+    <w:pPr>
+      <w:keepNext/>
+      <w:keepLines/>
+      <w:spacing w:before="40" w:after="0"/>
+      <w:outlineLvl w:val="2"/>
+    </w:pPr>
+    <w:rPr>
+      <w:rFonts w:asciiTheme="majorHAnsi" w:eastAsiaTheme="majorEastAsia" w:hAnsiTheme="majorHAnsi" w:cstheme="majorBidi"/>
+      <w:color w:val="1F3763" w:themeColor="accent1" w:themeShade="7F"/>
+      <w:sz w:val="24"/>
+      <w:szCs w:val="24"/>
+    </w:rPr>
+  </w:style>
+  <w:style w:type="paragraph" w:styleId="berschrift4">
+    <w:name w:val="heading 4"/>
+    <w:basedOn w:val="Standard"/>
+    <w:next w:val="Standard"/>
+    <w:link w:val="berschrift4Zchn"/>
+    <w:uiPriority w:val="9"/>
+    <w:unhideWhenUsed/>
+    <w:qFormat/>
+    <w:rsid w:val="004C55D5"/>
+    <w:pPr>
+      <w:keepNext/>
+      <w:keepLines/>
+      <w:spacing w:before="40" w:after="0"/>
+      <w:outlineLvl w:val="3"/>
+    </w:pPr>
+    <w:rPr>
+      <w:rFonts w:asciiTheme="majorHAnsi" w:eastAsiaTheme="majorEastAsia" w:hAnsiTheme="majorHAnsi" w:cstheme="majorBidi"/>
+      <w:i/>
+      <w:iCs/>
+      <w:color w:val="2F5496" w:themeColor="accent1" w:themeShade="BF"/>
+    </w:rPr>
+  </w:style>
+  <w:style w:type="paragraph" w:styleId="berschrift5">
+    <w:name w:val="heading 5"/>
+    <w:basedOn w:val="Standard"/>
+    <w:next w:val="Standard"/>
+    <w:link w:val="berschrift5Zchn"/>
+    <w:uiPriority w:val="9"/>
+    <w:unhideWhenUsed/>
+    <w:qFormat/>
+    <w:rsid w:val="004C55D5"/>
+    <w:pPr>
+      <w:keepNext/>
+      <w:keepLines/>
+      <w:spacing w:before="40" w:after="0"/>
+      <w:outlineLvl w:val="4"/>
+    </w:pPr>
+    <w:rPr>
+      <w:rFonts w:asciiTheme="majorHAnsi" w:eastAsiaTheme="majorEastAsia" w:hAnsiTheme="majorHAnsi" w:cstheme="majorBidi"/>
+      <w:color w:val="2F5496" w:themeColor="accent1" w:themeShade="BF"/>
+    </w:rPr>
+  </w:style>
+  <w:style w:type="paragraph" w:styleId="berschrift6">
+    <w:name w:val="heading 6"/>
+    <w:basedOn w:val="Standard"/>
+    <w:next w:val="Standard"/>
+    <w:link w:val="berschrift6Zchn"/>
+    <w:uiPriority w:val="9"/>
+    <w:unhideWhenUsed/>
+    <w:qFormat/>
+    <w:rsid w:val="004C55D5"/>
+    <w:pPr>
+      <w:keepNext/>
+      <w:keepLines/>
+      <w:spacing w:before="40" w:after="0"/>
+      <w:outlineLvl w:val="5"/>
+    </w:pPr>
+    <w:rPr>
+      <w:rFonts w:asciiTheme="majorHAnsi" w:eastAsiaTheme="majorEastAsia" w:hAnsiTheme="majorHAnsi" w:cstheme="majorBidi"/>
+      <w:color w:val="1F3763" w:themeColor="accent1" w:themeShade="7F"/>
+    </w:rPr>
+  </w:style>
+  <w:style w:type="character" w:default="1" w:styleId="Absatz-Standardschriftart">
+    <w:name w:val="Default Paragraph Font"/>
+    <w:uiPriority w:val="1"/>
+    <w:semiHidden/>
+    <w:unhideWhenUsed/>
+  </w:style>
+  <w:style w:type="table" w:default="1" w:styleId="NormaleTabelle">
+    <w:name w:val="Normal Table"/>
+    <w:uiPriority w:val="99"/>
+    <w:semiHidden/>
+    <w:unhideWhenUsed/>
+    <w:tblPr>
+      <w:tblInd w:w="0" w:type="dxa"/>
+      <w:tblCellMar>
+        <w:top w:w="0" w:type="dxa"/>
+        <w:left w:w="108" w:type="dxa"/>
+        <w:bottom w:w="0" w:type="dxa"/>
+        <w:right w:w="108" w:type="dxa"/>
+      </w:tblCellMar>
+    </w:tblPr>
+  </w:style>
+  <w:style w:type="numbering" w:default="1" w:styleId="KeineListe">
+    <w:name w:val="No List"/>
+    <w:uiPriority w:val="99"/>
+    <w:semiHidden/>
+    <w:unhideWhenUsed/>
+  </w:style>
+  <w:style w:type="paragraph" w:styleId="Titel">
+    <w:name w:val="Title"/>
+    <w:basedOn w:val="Standard"/>
+    <w:next w:val="Standard"/>
+    <w:link w:val="TitelZchn"/>
+    <w:uiPriority w:val="10"/>
+    <w:qFormat/>
+    <w:rsid w:val="00B756B1"/>
+    <w:pPr>
+      <w:spacing w:after="0" w:line="240" w:lineRule="auto"/>
+      <w:contextualSpacing/>
+    </w:pPr>
+    <w:rPr>
+      <w:rFonts w:asciiTheme="majorHAnsi" w:eastAsiaTheme="majorEastAsia" w:hAnsiTheme="majorHAnsi" w:cstheme="majorBidi"/>
+      <w:spacing w:val="-10"/>
+      <w:kern w:val="28"/>
+      <w:sz w:val="56"/>
+      <w:szCs w:val="56"/>
+    </w:rPr>
+  </w:style>
+  <w:style w:type="character" w:customStyle="1" w:styleId="TitelZchn">
+    <w:name w:val="Titel Zchn"/>
+    <w:basedOn w:val="Absatz-Standardschriftart"/>
+    <w:link w:val="Titel"/>
+    <w:uiPriority w:val="10"/>
+    <w:rsid w:val="00B756B1"/>
+    <w:rPr>
+      <w:rFonts w:asciiTheme="majorHAnsi" w:eastAsiaTheme="majorEastAsia" w:hAnsiTheme="majorHAnsi" w:cstheme="majorBidi"/>
+      <w:spacing w:val="-10"/>
+      <w:kern w:val="28"/>
+      <w:sz w:val="56"/>
+      <w:szCs w:val="56"/>
+    </w:rPr>
+  </w:style>
+  <w:style w:type="character" w:customStyle="1" w:styleId="berschrift1Zchn">
+    <w:name w:val="Überschrift 1 Zchn"/>
+    <w:basedOn w:val="Absatz-Standardschriftart"/>
+    <w:link w:val="berschrift1"/>
+    <w:uiPriority w:val="9"/>
+    <w:rsid w:val="00B756B1"/>
+    <w:rPr>
+      <w:rFonts w:asciiTheme="majorHAnsi" w:eastAsiaTheme="majorEastAsia" w:hAnsiTheme="majorHAnsi" w:cstheme="majorBidi"/>
+      <w:color w:val="2F5496" w:themeColor="accent1" w:themeShade="BF"/>
+      <w:sz w:val="32"/>
+      <w:szCs w:val="32"/>
+    </w:rPr>
+  </w:style>
+  <w:style w:type="paragraph" w:styleId="Listenabsatz">
+    <w:name w:val="List Paragraph"/>
+    <w:basedOn w:val="Standard"/>
+    <w:uiPriority w:val="34"/>
+    <w:qFormat/>
+    <w:rsid w:val="00B756B1"/>
+    <w:pPr>
+      <w:ind w:left="720"/>
+      <w:contextualSpacing/>
+    </w:pPr>
+  </w:style>
+  <w:style w:type="table" w:styleId="Tabellenraster">
+    <w:name w:val="Table Grid"/>
+    <w:basedOn w:val="NormaleTabelle"/>
+    <w:uiPriority w:val="39"/>
+    <w:rsid w:val="00B756B1"/>
+    <w:pPr>
+      <w:spacing w:after="0" w:line="240" w:lineRule="auto"/>
+    </w:pPr>
+    <w:tblPr>
+      <w:tblInd w:w="0" w:type="dxa"/>
+      <w:tblBorders>
+        <w:top w:val="single" w:sz="4" w:space="0" w:color="auto"/>
+        <w:left w:val="single" w:sz="4" w:space="0" w:color="auto"/>
+        <w:bottom w:val="single" w:sz="4" w:space="0" w:color="auto"/>
+        <w:right w:val="single" w:sz="4" w:space="0" w:color="auto"/>
+        <w:insideH w:val="single" w:sz="4" w:space="0" w:color="auto"/>
+        <w:insideV w:val="single" w:sz="4" w:space="0" w:color="auto"/>
+      </w:tblBorders>
+      <w:tblCellMar>
+        <w:top w:w="0" w:type="dxa"/>
+        <w:left w:w="108" w:type="dxa"/>
+        <w:bottom w:w="0" w:type="dxa"/>
+        <w:right w:w="108" w:type="dxa"/>
+      </w:tblCellMar>
+    </w:tblPr>
+  </w:style>
+  <w:style w:type="character" w:styleId="IntensiveHervorhebung">
+    <w:name w:val="Intense Emphasis"/>
+    <w:basedOn w:val="Absatz-Standardschriftart"/>
+    <w:uiPriority w:val="21"/>
+    <w:qFormat/>
+    <w:rsid w:val="004C55D5"/>
+    <w:rPr>
+      <w:i/>
+      <w:iCs/>
+      <w:color w:val="4472C4" w:themeColor="accent1"/>
+    </w:rPr>
+  </w:style>
+  <w:style w:type="character" w:customStyle="1" w:styleId="berschrift2Zchn">
+    <w:name w:val="Überschrift 2 Zchn"/>
+    <w:basedOn w:val="Absatz-Standardschriftart"/>
+    <w:link w:val="berschrift2"/>
+    <w:uiPriority w:val="9"/>
+    <w:rsid w:val="004C55D5"/>
+    <w:rPr>
+      <w:rFonts w:asciiTheme="majorHAnsi" w:eastAsiaTheme="majorEastAsia" w:hAnsiTheme="majorHAnsi" w:cstheme="majorBidi"/>
+      <w:color w:val="2F5496" w:themeColor="accent1" w:themeShade="BF"/>
+      <w:sz w:val="26"/>
+      <w:szCs w:val="26"/>
+    </w:rPr>
+  </w:style>
+  <w:style w:type="character" w:customStyle="1" w:styleId="berschrift3Zchn">
+    <w:name w:val="Überschrift 3 Zchn"/>
+    <w:basedOn w:val="Absatz-Standardschriftart"/>
+    <w:link w:val="berschrift3"/>
+    <w:uiPriority w:val="9"/>
+    <w:rsid w:val="004C55D5"/>
+    <w:rPr>
+      <w:rFonts w:asciiTheme="majorHAnsi" w:eastAsiaTheme="majorEastAsia" w:hAnsiTheme="majorHAnsi" w:cstheme="majorBidi"/>
+      <w:color w:val="1F3763" w:themeColor="accent1" w:themeShade="7F"/>
+      <w:sz w:val="24"/>
+      <w:szCs w:val="24"/>
+    </w:rPr>
+  </w:style>
+  <w:style w:type="character" w:customStyle="1" w:styleId="berschrift4Zchn">
+    <w:name w:val="Überschrift 4 Zchn"/>
+    <w:basedOn w:val="Absatz-Standardschriftart"/>
+    <w:link w:val="berschrift4"/>
+    <w:uiPriority w:val="9"/>
+    <w:rsid w:val="004C55D5"/>
+    <w:rPr>
+      <w:rFonts w:asciiTheme="majorHAnsi" w:eastAsiaTheme="majorEastAsia" w:hAnsiTheme="majorHAnsi" w:cstheme="majorBidi"/>
+      <w:i/>
+      <w:iCs/>
+      <w:color w:val="2F5496" w:themeColor="accent1" w:themeShade="BF"/>
+    </w:rPr>
+  </w:style>
+  <w:style w:type="character" w:customStyle="1" w:styleId="berschrift5Zchn">
+    <w:name w:val="Überschrift 5 Zchn"/>
+    <w:basedOn w:val="Absatz-Standardschriftart"/>
+    <w:link w:val="berschrift5"/>
+    <w:uiPriority w:val="9"/>
+    <w:rsid w:val="004C55D5"/>
+    <w:rPr>
+      <w:rFonts w:asciiTheme="majorHAnsi" w:eastAsiaTheme="majorEastAsia" w:hAnsiTheme="majorHAnsi" w:cstheme="majorBidi"/>
+      <w:color w:val="2F5496" w:themeColor="accent1" w:themeShade="BF"/>
+    </w:rPr>
+  </w:style>
+  <w:style w:type="character" w:customStyle="1" w:styleId="berschrift6Zchn">
+    <w:name w:val="Überschrift 6 Zchn"/>
+    <w:basedOn w:val="Absatz-Standardschriftart"/>
+    <w:link w:val="berschrift6"/>
+    <w:uiPriority w:val="9"/>
+    <w:rsid w:val="004C55D5"/>
+    <w:rPr>
+      <w:rFonts w:asciiTheme="majorHAnsi" w:eastAsiaTheme="majorEastAsia" w:hAnsiTheme="majorHAnsi" w:cstheme="majorBidi"/>
+      <w:color w:val="1F3763" w:themeColor="accent1" w:themeShade="7F"/>
+    </w:rPr>
+  </w:style>
+  <w:style w:type="paragraph" w:styleId="Sprechblasentext">
+    <w:name w:val="Balloon Text"/>
+    <w:basedOn w:val="Standard"/>
+    <w:link w:val="SprechblasentextZchn"/>
+    <w:uiPriority w:val="99"/>
+    <w:semiHidden/>
+    <w:unhideWhenUsed/>
+    <w:rsid w:val="00C3042A"/>
+    <w:pPr>
+      <w:spacing w:after="0" w:line="240" w:lineRule="auto"/>
+    </w:pPr>
+    <w:rPr>
+      <w:rFonts w:ascii="Tahoma" w:hAnsi="Tahoma" w:cs="Tahoma"/>
+      <w:sz w:val="16"/>
+      <w:szCs w:val="16"/>
+    </w:rPr>
+  </w:style>
+  <w:style w:type="character" w:customStyle="1" w:styleId="SprechblasentextZchn">
+    <w:name w:val="Sprechblasentext Zchn"/>
+    <w:basedOn w:val="Absatz-Standardschriftart"/>
+    <w:link w:val="Sprechblasentext"/>
+    <w:uiPriority w:val="99"/>
+    <w:semiHidden/>
+    <w:rsid w:val="00C3042A"/>
+    <w:rPr>
+      <w:rFonts w:ascii="Tahoma" w:hAnsi="Tahoma" w:cs="Tahoma"/>
+      <w:sz w:val="16"/>
+      <w:szCs w:val="16"/>
     </w:rPr>
   </w:style>
 </w:styles>
@@ -2159,7 +2541,7 @@
     </a:clrScheme>
     <a:fontScheme name="Office">
       <a:majorFont>
-        <a:latin typeface="Calibri Light" panose="020F0302020204030204"/>
+        <a:latin typeface="Calibri Light"/>
         <a:ea typeface=""/>
         <a:cs typeface=""/>
         <a:font script="Jpan" typeface="游ゴシック Light"/>
@@ -2211,7 +2593,7 @@
         <a:font script="Tfng" typeface="Ebrima"/>
       </a:majorFont>
       <a:minorFont>
-        <a:latin typeface="Calibri" panose="020F0502020204030204"/>
+        <a:latin typeface="Calibri"/>
         <a:ea typeface=""/>
         <a:cs typeface=""/>
         <a:font script="Jpan" typeface="游明朝"/>
@@ -2405,7 +2787,7 @@
   <a:extraClrSchemeLst/>
   <a:extLst>
     <a:ext uri="{05A4C25C-085E-4340-85A3-A5531E510DB2}">
-      <thm15:themeFamily xmlns:thm15="http://schemas.microsoft.com/office/thememl/2012/main" name="Office Theme" id="{62F939B6-93AF-4DB8-9C6B-D6C7DFDC589F}" vid="{4A3C46E8-61CC-4603-A589-7422A47A8E4A}"/>
+      <thm15:themeFamily xmlns:thm15="http://schemas.microsoft.com/office/thememl/2012/main" xmlns="" name="Office Theme" id="{62F939B6-93AF-4DB8-9C6B-D6C7DFDC589F}" vid="{4A3C46E8-61CC-4603-A589-7422A47A8E4A}"/>
     </a:ext>
   </a:extLst>
 </a:theme>

</xml_diff>